<commit_message>
update dev categoryevent notes
Signed-off-by: yang li <y.li@harapartners.com>
</commit_message>
<xml_diff>
--- a/dev/doc/CategoryeventSort.docx
+++ b/dev/doc/CategoryeventSort.docx
@@ -49,6 +49,19 @@
     </w:p>
     <w:p/>
     <w:p>
+      <w:pPr>
+        <w:rPr>
+          <w:color w:val="FF0000"/>
+        </w:rPr>
+      </w:pPr>
+      <w:r>
+        <w:rPr>
+          <w:color w:val="FF0000"/>
+        </w:rPr>
+        <w:t>//** Enclosure info is out of date</w:t>
+      </w:r>
+    </w:p>
+    <w:p>
       <w:r>
         <w:rPr>
           <w:rFonts w:hint="eastAsia"/>
@@ -194,7 +207,7 @@
       </w:r>
       <w:r>
         <w:rPr>
-          <w:rStyle w:val="a3"/>
+          <w:rStyle w:val="Hyperlink"/>
         </w:rPr>
         <w:t>categoryevent_sortcollection</w:t>
       </w:r>
@@ -765,7 +778,7 @@
                           <w:txbxContent>
                             <w:p>
                               <w:pPr>
-                                <w:pStyle w:val="a4"/>
+                                <w:pStyle w:val="ListParagraph"/>
                                 <w:numPr>
                                   <w:ilvl w:val="0"/>
                                   <w:numId w:val="1"/>
@@ -781,7 +794,7 @@
                             </w:p>
                             <w:p>
                               <w:pPr>
-                                <w:pStyle w:val="a4"/>
+                                <w:pStyle w:val="ListParagraph"/>
                                 <w:numPr>
                                   <w:ilvl w:val="0"/>
                                   <w:numId w:val="1"/>
@@ -803,7 +816,7 @@
                             </w:p>
                             <w:p>
                               <w:pPr>
-                                <w:pStyle w:val="a4"/>
+                                <w:pStyle w:val="ListParagraph"/>
                                 <w:numPr>
                                   <w:ilvl w:val="0"/>
                                   <w:numId w:val="1"/>
@@ -819,7 +832,7 @@
                             </w:p>
                             <w:p>
                               <w:pPr>
-                                <w:pStyle w:val="a4"/>
+                                <w:pStyle w:val="ListParagraph"/>
                                 <w:numPr>
                                   <w:ilvl w:val="0"/>
                                   <w:numId w:val="1"/>
@@ -962,15 +975,12 @@
                     <w:txbxContent>
                       <w:p>
                         <w:pPr>
-                          <w:pStyle w:val="a4"/>
+                          <w:pStyle w:val="ListParagraph"/>
                           <w:numPr>
                             <w:ilvl w:val="0"/>
                             <w:numId w:val="1"/>
                           </w:numPr>
                           <w:ind w:firstLineChars="0"/>
-                          <w:rPr>
-                            <w:rFonts w:hint="eastAsia"/>
-                          </w:rPr>
                         </w:pPr>
                         <w:r>
                           <w:rPr>
@@ -981,15 +991,12 @@
                       </w:p>
                       <w:p>
                         <w:pPr>
-                          <w:pStyle w:val="a4"/>
+                          <w:pStyle w:val="ListParagraph"/>
                           <w:numPr>
                             <w:ilvl w:val="0"/>
                             <w:numId w:val="1"/>
                           </w:numPr>
                           <w:ind w:firstLineChars="0"/>
-                          <w:rPr>
-                            <w:rFonts w:hint="eastAsia"/>
-                          </w:rPr>
                         </w:pPr>
                         <w:r>
                           <w:rPr>
@@ -1006,15 +1013,12 @@
                       </w:p>
                       <w:p>
                         <w:pPr>
-                          <w:pStyle w:val="a4"/>
+                          <w:pStyle w:val="ListParagraph"/>
                           <w:numPr>
                             <w:ilvl w:val="0"/>
                             <w:numId w:val="1"/>
                           </w:numPr>
                           <w:ind w:firstLineChars="0"/>
-                          <w:rPr>
-                            <w:rFonts w:hint="eastAsia"/>
-                          </w:rPr>
                         </w:pPr>
                         <w:r>
                           <w:rPr>
@@ -1025,7 +1029,7 @@
                       </w:p>
                       <w:p>
                         <w:pPr>
-                          <w:pStyle w:val="a4"/>
+                          <w:pStyle w:val="ListParagraph"/>
                           <w:numPr>
                             <w:ilvl w:val="0"/>
                             <w:numId w:val="1"/>
@@ -1101,7 +1105,7 @@
     <w:p/>
     <w:tbl>
       <w:tblPr>
-        <w:tblStyle w:val="a5"/>
+        <w:tblStyle w:val="TableGrid"/>
         <w:tblpPr w:leftFromText="180" w:rightFromText="180" w:horzAnchor="margin" w:tblpY="784"/>
         <w:tblW w:w="0" w:type="auto"/>
         <w:tblLook w:val="04A0" w:firstRow="1" w:lastRow="0" w:firstColumn="1" w:lastColumn="0" w:noHBand="0" w:noVBand="1"/>
@@ -1120,7 +1124,6 @@
           </w:tcPr>
           <w:p>
             <w:r>
-              <w:lastRenderedPageBreak/>
               <w:t>I</w:t>
             </w:r>
             <w:r>
@@ -1408,7 +1411,7 @@
       </w:r>
       <w:r>
         <w:rPr>
-          <w:rStyle w:val="a3"/>
+          <w:rStyle w:val="Hyperlink"/>
         </w:rPr>
         <w:t>categoryevent_sortcollection</w:t>
       </w:r>
@@ -1980,7 +1983,7 @@
                           <w:txbxContent>
                             <w:p>
                               <w:pPr>
-                                <w:pStyle w:val="a4"/>
+                                <w:pStyle w:val="ListParagraph"/>
                                 <w:numPr>
                                   <w:ilvl w:val="0"/>
                                   <w:numId w:val="2"/>
@@ -2018,7 +2021,7 @@
                             </w:p>
                             <w:p>
                               <w:pPr>
-                                <w:pStyle w:val="a4"/>
+                                <w:pStyle w:val="ListParagraph"/>
                                 <w:numPr>
                                   <w:ilvl w:val="0"/>
                                   <w:numId w:val="2"/>
@@ -2034,7 +2037,7 @@
                             </w:p>
                             <w:p>
                               <w:pPr>
-                                <w:pStyle w:val="a4"/>
+                                <w:pStyle w:val="ListParagraph"/>
                                 <w:numPr>
                                   <w:ilvl w:val="0"/>
                                   <w:numId w:val="3"/>
@@ -2053,7 +2056,7 @@
                             </w:p>
                             <w:p>
                               <w:pPr>
-                                <w:pStyle w:val="a4"/>
+                                <w:pStyle w:val="ListParagraph"/>
                                 <w:numPr>
                                   <w:ilvl w:val="0"/>
                                   <w:numId w:val="3"/>
@@ -2072,7 +2075,7 @@
                             </w:p>
                             <w:p>
                               <w:pPr>
-                                <w:pStyle w:val="a4"/>
+                                <w:pStyle w:val="ListParagraph"/>
                                 <w:numPr>
                                   <w:ilvl w:val="0"/>
                                   <w:numId w:val="3"/>
@@ -2091,7 +2094,7 @@
                             </w:p>
                             <w:p>
                               <w:pPr>
-                                <w:pStyle w:val="a4"/>
+                                <w:pStyle w:val="ListParagraph"/>
                                 <w:numPr>
                                   <w:ilvl w:val="0"/>
                                   <w:numId w:val="3"/>
@@ -2110,7 +2113,7 @@
                             </w:p>
                             <w:p>
                               <w:pPr>
-                                <w:pStyle w:val="a4"/>
+                                <w:pStyle w:val="ListParagraph"/>
                                 <w:numPr>
                                   <w:ilvl w:val="0"/>
                                   <w:numId w:val="2"/>
@@ -2574,15 +2577,12 @@
                     <w:txbxContent>
                       <w:p>
                         <w:pPr>
-                          <w:pStyle w:val="a4"/>
+                          <w:pStyle w:val="ListParagraph"/>
                           <w:numPr>
                             <w:ilvl w:val="0"/>
                             <w:numId w:val="2"/>
                           </w:numPr>
                           <w:ind w:firstLineChars="0"/>
-                          <w:rPr>
-                            <w:rFonts w:hint="eastAsia"/>
-                          </w:rPr>
                         </w:pPr>
                         <w:r>
                           <w:rPr>
@@ -2615,15 +2615,12 @@
                       </w:p>
                       <w:p>
                         <w:pPr>
-                          <w:pStyle w:val="a4"/>
+                          <w:pStyle w:val="ListParagraph"/>
                           <w:numPr>
                             <w:ilvl w:val="0"/>
                             <w:numId w:val="2"/>
                           </w:numPr>
                           <w:ind w:firstLineChars="0"/>
-                          <w:rPr>
-                            <w:rFonts w:hint="eastAsia"/>
-                          </w:rPr>
                         </w:pPr>
                         <w:r>
                           <w:rPr>
@@ -2634,15 +2631,12 @@
                       </w:p>
                       <w:p>
                         <w:pPr>
-                          <w:pStyle w:val="a4"/>
+                          <w:pStyle w:val="ListParagraph"/>
                           <w:numPr>
                             <w:ilvl w:val="0"/>
                             <w:numId w:val="3"/>
                           </w:numPr>
                           <w:ind w:firstLineChars="0"/>
-                          <w:rPr>
-                            <w:rFonts w:hint="eastAsia"/>
-                          </w:rPr>
                         </w:pPr>
                         <w:r>
                           <w:t>L</w:t>
@@ -2656,15 +2650,12 @@
                       </w:p>
                       <w:p>
                         <w:pPr>
-                          <w:pStyle w:val="a4"/>
+                          <w:pStyle w:val="ListParagraph"/>
                           <w:numPr>
                             <w:ilvl w:val="0"/>
                             <w:numId w:val="3"/>
                           </w:numPr>
                           <w:ind w:firstLineChars="0"/>
-                          <w:rPr>
-                            <w:rFonts w:hint="eastAsia"/>
-                          </w:rPr>
                         </w:pPr>
                         <w:r>
                           <w:t>S</w:t>
@@ -2678,15 +2669,12 @@
                       </w:p>
                       <w:p>
                         <w:pPr>
-                          <w:pStyle w:val="a4"/>
+                          <w:pStyle w:val="ListParagraph"/>
                           <w:numPr>
                             <w:ilvl w:val="0"/>
                             <w:numId w:val="3"/>
                           </w:numPr>
                           <w:ind w:firstLineChars="0"/>
-                          <w:rPr>
-                            <w:rFonts w:hint="eastAsia"/>
-                          </w:rPr>
                         </w:pPr>
                         <w:r>
                           <w:t>F</w:t>
@@ -2700,15 +2688,12 @@
                       </w:p>
                       <w:p>
                         <w:pPr>
-                          <w:pStyle w:val="a4"/>
+                          <w:pStyle w:val="ListParagraph"/>
                           <w:numPr>
                             <w:ilvl w:val="0"/>
                             <w:numId w:val="3"/>
                           </w:numPr>
                           <w:ind w:firstLineChars="0"/>
-                          <w:rPr>
-                            <w:rFonts w:hint="eastAsia"/>
-                          </w:rPr>
                         </w:pPr>
                         <w:r>
                           <w:t>P</w:t>
@@ -2722,7 +2707,7 @@
                       </w:p>
                       <w:p>
                         <w:pPr>
-                          <w:pStyle w:val="a4"/>
+                          <w:pStyle w:val="ListParagraph"/>
                           <w:numPr>
                             <w:ilvl w:val="0"/>
                             <w:numId w:val="2"/>
@@ -2833,38 +2818,57 @@
     <w:p>
       <w:pPr>
         <w:rPr>
+          <w:i/>
+        </w:rPr>
+      </w:pPr>
+      <w:r>
+        <w:rPr>
           <w:rFonts w:hint="eastAsia"/>
           <w:i/>
         </w:rPr>
-      </w:pPr>
+        <w:t xml:space="preserve">Index </w:t>
+      </w:r>
+      <w:proofErr w:type="gramStart"/>
       <w:r>
         <w:rPr>
           <w:rFonts w:hint="eastAsia"/>
           <w:i/>
         </w:rPr>
-        <w:t xml:space="preserve">Index </w:t>
-      </w:r>
-      <w:proofErr w:type="gramStart"/>
+        <w:t>render</w:t>
+      </w:r>
+      <w:proofErr w:type="gramEnd"/>
       <w:r>
         <w:rPr>
           <w:rFonts w:hint="eastAsia"/>
           <w:i/>
         </w:rPr>
-        <w:t>render</w:t>
-      </w:r>
-      <w:proofErr w:type="gramEnd"/>
+        <w:t xml:space="preserve"> Chart</w:t>
+      </w:r>
+    </w:p>
+    <w:p>
+      <w:pPr>
+        <w:rPr>
+          <w:i/>
+        </w:rPr>
+      </w:pPr>
+    </w:p>
+    <w:p>
+      <w:pPr>
+        <w:rPr>
+          <w:i/>
+        </w:rPr>
+      </w:pPr>
       <w:r>
         <w:rPr>
           <w:rFonts w:hint="eastAsia"/>
           <w:i/>
         </w:rPr>
-        <w:t xml:space="preserve"> Chart</w:t>
+        <w:t>Drag and Drop</w:t>
       </w:r>
     </w:p>
     <w:p>
       <w:pPr>
         <w:rPr>
-          <w:rFonts w:hint="eastAsia"/>
           <w:i/>
         </w:rPr>
       </w:pPr>
@@ -2872,22 +2876,22 @@
     <w:p>
       <w:pPr>
         <w:rPr>
-          <w:rFonts w:hint="eastAsia"/>
           <w:i/>
         </w:rPr>
       </w:pPr>
-      <w:r>
-        <w:rPr>
-          <w:rFonts w:hint="eastAsia"/>
-          <w:i/>
-        </w:rPr>
-        <w:t>Drag and Drop</w:t>
-      </w:r>
+      <w:hyperlink r:id="rId6" w:history="1">
+        <w:r>
+          <w:rPr>
+            <w:rStyle w:val="Hyperlink"/>
+            <w:i/>
+          </w:rPr>
+          <w:t>http://www.webresourcesdepot.com/dynamic-dragn-drop-with-jquery-and-php/</w:t>
+        </w:r>
+      </w:hyperlink>
     </w:p>
     <w:p>
       <w:pPr>
         <w:rPr>
-          <w:rFonts w:hint="eastAsia"/>
           <w:i/>
         </w:rPr>
       </w:pPr>
@@ -2895,17 +2899,2653 @@
     <w:p>
       <w:pPr>
         <w:rPr>
-          <w:i/>
-        </w:rPr>
-      </w:pPr>
-      <w:r>
-        <w:rPr>
-          <w:i/>
-        </w:rPr>
-        <w:t>http://www.webresourcesdepot.com/dynamic-dragn-drop-with-jquery-and-php/</w:t>
-      </w:r>
+          <w:color w:val="FF0000"/>
+        </w:rPr>
+      </w:pPr>
+      <w:r>
+        <w:rPr>
+          <w:color w:val="FF0000"/>
+        </w:rPr>
+        <w:t>Enclosure info is out of date</w:t>
+      </w:r>
+      <w:r>
+        <w:rPr>
+          <w:color w:val="FF0000"/>
+        </w:rPr>
+        <w:t xml:space="preserve"> END **//</w:t>
+      </w:r>
+    </w:p>
+    <w:p>
+      <w:pPr>
+        <w:rPr>
+          <w:b/>
+        </w:rPr>
+      </w:pPr>
+      <w:r>
+        <w:rPr>
+          <w:b/>
+        </w:rPr>
+        <w:lastRenderedPageBreak/>
+        <w:t xml:space="preserve">Part I Back End </w:t>
+      </w:r>
+      <w:r>
+        <w:rPr>
+          <w:b/>
+        </w:rPr>
+        <w:t xml:space="preserve">Structure of </w:t>
+      </w:r>
+      <w:proofErr w:type="spellStart"/>
+      <w:r>
+        <w:rPr>
+          <w:b/>
+        </w:rPr>
+        <w:t>Cat</w:t>
+      </w:r>
+      <w:r>
+        <w:rPr>
+          <w:b/>
+        </w:rPr>
+        <w:t>egoryevent</w:t>
+      </w:r>
+      <w:proofErr w:type="spellEnd"/>
+      <w:r>
+        <w:rPr>
+          <w:b/>
+        </w:rPr>
+        <w:t xml:space="preserve"> Module</w:t>
+      </w:r>
+      <w:r>
+        <w:rPr>
+          <w:b/>
+        </w:rPr>
+        <w:t xml:space="preserve"> </w:t>
+      </w:r>
+      <w:r>
+        <w:rPr>
+          <w:b/>
+        </w:rPr>
+        <w:t>Outline</w:t>
+      </w:r>
+    </w:p>
+    <w:p>
+      <w:pPr>
+        <w:rPr>
+          <w:b/>
+        </w:rPr>
+      </w:pPr>
+    </w:p>
+    <w:p>
+      <w:r>
+        <w:t>There are three block in back end admin.</w:t>
+      </w:r>
+    </w:p>
+    <w:p>
+      <w:r>
+        <w:t>- ‘</w:t>
+      </w:r>
+      <w:proofErr w:type="spellStart"/>
+      <w:r>
+        <w:t>Browse.php</w:t>
+      </w:r>
+      <w:proofErr w:type="spellEnd"/>
+      <w:r>
+        <w:t>’ related with Browse Categories/Events which give you a way to view all enabled events.</w:t>
+      </w:r>
+    </w:p>
+    <w:p>
+      <w:r>
+        <w:t>- ‘</w:t>
+      </w:r>
+      <w:proofErr w:type="spellStart"/>
+      <w:r>
+        <w:t>Sort.php</w:t>
+      </w:r>
+      <w:proofErr w:type="spellEnd"/>
+      <w:r>
+        <w:t xml:space="preserve">’ related with Sort Categories/Events which is a management panel to let you generate/sort front end event list which base on their </w:t>
+      </w:r>
+      <w:proofErr w:type="spellStart"/>
+      <w:r>
+        <w:t>event_start_date</w:t>
+      </w:r>
+      <w:proofErr w:type="spellEnd"/>
+      <w:r>
+        <w:t xml:space="preserve"> and </w:t>
+      </w:r>
+      <w:proofErr w:type="spellStart"/>
+      <w:r>
+        <w:t>event_end_date</w:t>
+      </w:r>
+      <w:proofErr w:type="spellEnd"/>
+      <w:r>
+        <w:t>.</w:t>
+      </w:r>
+    </w:p>
+    <w:p>
+      <w:r>
+        <w:t>- ‘</w:t>
+      </w:r>
+      <w:proofErr w:type="spellStart"/>
+      <w:r>
+        <w:t>Config.php</w:t>
+      </w:r>
+      <w:proofErr w:type="spellEnd"/>
+      <w:r>
+        <w:t>’ for now it is disabled</w:t>
+      </w:r>
+      <w:r>
+        <w:t>.</w:t>
+      </w:r>
+    </w:p>
+    <w:p/>
+    <w:p>
+      <w:r>
+        <w:t xml:space="preserve">Associate with those blocks there are three </w:t>
+      </w:r>
+      <w:r>
+        <w:t>controllers</w:t>
+      </w:r>
+      <w:r>
+        <w:t xml:space="preserve"> which in charge of related action within those blocks.</w:t>
+      </w:r>
+    </w:p>
+    <w:p>
+      <w:r>
+        <w:t>- ‘</w:t>
+      </w:r>
+      <w:proofErr w:type="spellStart"/>
+      <w:r>
+        <w:t>BrowseController.php</w:t>
+      </w:r>
+      <w:proofErr w:type="spellEnd"/>
+      <w:r>
+        <w:t xml:space="preserve">’ </w:t>
+      </w:r>
+      <w:r>
+        <w:t>renders</w:t>
+      </w:r>
+      <w:r>
+        <w:t xml:space="preserve"> the Browse Categories/Events panel base on the store you selected.</w:t>
+      </w:r>
+    </w:p>
+    <w:p>
+      <w:r>
+        <w:t>- ‘</w:t>
+      </w:r>
+      <w:proofErr w:type="spellStart"/>
+      <w:r>
+        <w:t>ConfigController.php</w:t>
+      </w:r>
+      <w:proofErr w:type="spellEnd"/>
+      <w:r>
+        <w:t>’ for now it is disabled.</w:t>
+      </w:r>
+    </w:p>
+    <w:p>
+      <w:r>
+        <w:t>- ‘</w:t>
+      </w:r>
+      <w:proofErr w:type="spellStart"/>
+      <w:r>
+        <w:t>SortController.php</w:t>
+      </w:r>
+      <w:proofErr w:type="spellEnd"/>
+      <w:r>
+        <w:t>’ contains three actions which are ‘</w:t>
+      </w:r>
+      <w:proofErr w:type="spellStart"/>
+      <w:r>
+        <w:t>indexAction</w:t>
+      </w:r>
+      <w:proofErr w:type="spellEnd"/>
+      <w:r>
+        <w:t>’ which in charge of rendering the sort input form (the index page of sort panel); ‘</w:t>
+      </w:r>
+      <w:proofErr w:type="spellStart"/>
+      <w:r>
+        <w:t>sortRebuildAction</w:t>
+      </w:r>
+      <w:proofErr w:type="spellEnd"/>
+      <w:r>
+        <w:t>’ which in charge of rebuilding a certain sort base on 1) the recent sorted event list 2) the sort date user input 3) the store user selected.</w:t>
+      </w:r>
+    </w:p>
+    <w:p/>
+    <w:p>
+      <w:proofErr w:type="gramStart"/>
+      <w:r>
+        <w:t xml:space="preserve">Two </w:t>
+      </w:r>
+      <w:proofErr w:type="spellStart"/>
+      <w:r>
+        <w:t>php</w:t>
+      </w:r>
+      <w:proofErr w:type="spellEnd"/>
+      <w:r>
+        <w:t xml:space="preserve"> files within helper folder which take care of helper methods and </w:t>
+      </w:r>
+      <w:proofErr w:type="spellStart"/>
+      <w:r>
+        <w:t>memcache</w:t>
+      </w:r>
+      <w:proofErr w:type="spellEnd"/>
+      <w:r>
+        <w:t xml:space="preserve"> configuration and setup</w:t>
+      </w:r>
+      <w:r>
+        <w:t>.</w:t>
+      </w:r>
+      <w:proofErr w:type="gramEnd"/>
+    </w:p>
+    <w:p/>
+    <w:p>
+      <w:r>
+        <w:t>One important model called ‘</w:t>
+      </w:r>
+      <w:proofErr w:type="spellStart"/>
+      <w:r>
+        <w:t>Sortentry.php</w:t>
+      </w:r>
+      <w:proofErr w:type="spellEnd"/>
+      <w:r>
+        <w:t xml:space="preserve">’ which contains a lot of core methods which handles most of the back end logics. </w:t>
+      </w:r>
+    </w:p>
+    <w:p/>
+    <w:p>
+      <w:r>
+        <w:t xml:space="preserve">One table built up for the </w:t>
+      </w:r>
+      <w:proofErr w:type="spellStart"/>
+      <w:r>
+        <w:t>categoryevent</w:t>
+      </w:r>
+      <w:proofErr w:type="spellEnd"/>
+      <w:r>
+        <w:t xml:space="preserve"> module called ‘</w:t>
+      </w:r>
+      <w:proofErr w:type="spellStart"/>
+      <w:r>
+        <w:t>categoryevent_sortentry</w:t>
+      </w:r>
+      <w:proofErr w:type="spellEnd"/>
+      <w:r>
+        <w:t>’</w:t>
+      </w:r>
+      <w:r>
+        <w:t>.</w:t>
+      </w:r>
+    </w:p>
+    <w:p/>
+    <w:p>
+      <w:r>
+        <w:t>One corn job setup for running sort rebuild on 3am daily.</w:t>
+      </w:r>
+    </w:p>
+    <w:p/>
+    <w:p>
+      <w:pPr>
+        <w:rPr>
+          <w:b/>
+        </w:rPr>
+      </w:pPr>
+      <w:r>
+        <w:rPr>
+          <w:b/>
+        </w:rPr>
+        <w:t>Part II</w:t>
+      </w:r>
+      <w:r>
+        <w:rPr>
+          <w:b/>
+        </w:rPr>
+        <w:t xml:space="preserve"> </w:t>
+      </w:r>
+      <w:r>
+        <w:rPr>
+          <w:b/>
+        </w:rPr>
+        <w:t>Front</w:t>
+      </w:r>
+      <w:r>
+        <w:rPr>
+          <w:b/>
+        </w:rPr>
+        <w:t xml:space="preserve"> End </w:t>
+      </w:r>
+      <w:r>
+        <w:rPr>
+          <w:b/>
+        </w:rPr>
+        <w:t xml:space="preserve">Structure of </w:t>
+      </w:r>
+      <w:proofErr w:type="spellStart"/>
+      <w:r>
+        <w:rPr>
+          <w:b/>
+        </w:rPr>
+        <w:t>Cat</w:t>
+      </w:r>
+      <w:r>
+        <w:rPr>
+          <w:b/>
+        </w:rPr>
+        <w:t>egoryevent</w:t>
+      </w:r>
+      <w:proofErr w:type="spellEnd"/>
+      <w:r>
+        <w:rPr>
+          <w:b/>
+        </w:rPr>
+        <w:t xml:space="preserve"> Module Outline</w:t>
+      </w:r>
+    </w:p>
+    <w:p/>
+    <w:p>
+      <w:r>
+        <w:t>Two blocks within Block/Index folder, one related with index page which is the home/sales page the other one is the top navigation block</w:t>
+      </w:r>
+      <w:r>
+        <w:t>.</w:t>
+      </w:r>
+    </w:p>
+    <w:p/>
+    <w:p>
+      <w:r>
+        <w:t>Two template files ‘index.phtml’ and ‘topnav.phtml’ build the front end structure html for home/sales page and top navigation result page.</w:t>
+      </w:r>
+    </w:p>
+    <w:p/>
+    <w:p>
+      <w:r>
+        <w:t xml:space="preserve">One Index controller </w:t>
+      </w:r>
+      <w:r>
+        <w:t>contains</w:t>
+      </w:r>
+      <w:r>
+        <w:t xml:space="preserve"> four actions, the ‘</w:t>
+      </w:r>
+      <w:proofErr w:type="spellStart"/>
+      <w:r>
+        <w:t>indexAction</w:t>
+      </w:r>
+      <w:proofErr w:type="spellEnd"/>
+      <w:r>
+        <w:t xml:space="preserve">’ in charge of rendering front end sales page. </w:t>
+      </w:r>
+      <w:r>
+        <w:t>The rests three actions are all related with top navigation</w:t>
+      </w:r>
+      <w:r>
+        <w:t>.</w:t>
+      </w:r>
+    </w:p>
+    <w:p/>
+    <w:p/>
+    <w:p/>
+    <w:p/>
+    <w:p/>
+    <w:p>
+      <w:pPr>
+        <w:rPr>
+          <w:b/>
+        </w:rPr>
+      </w:pPr>
+      <w:r>
+        <w:rPr>
+          <w:b/>
+        </w:rPr>
+        <w:lastRenderedPageBreak/>
+        <w:t>Part II</w:t>
+      </w:r>
+      <w:r>
+        <w:rPr>
+          <w:b/>
+        </w:rPr>
+        <w:t>I</w:t>
+      </w:r>
+      <w:r>
+        <w:rPr>
+          <w:b/>
+        </w:rPr>
+        <w:t xml:space="preserve"> </w:t>
+      </w:r>
+      <w:r>
+        <w:rPr>
+          <w:b/>
+        </w:rPr>
+        <w:t>Sort Events</w:t>
+      </w:r>
+    </w:p>
+    <w:p>
+      <w:r>
+        <w:t>In order to get your events display on front end sales page, you need at least create a sort base on events you have.</w:t>
+      </w:r>
+    </w:p>
+    <w:p>
+      <w:pPr>
+        <w:pStyle w:val="ListParagraph"/>
+        <w:numPr>
+          <w:ilvl w:val="0"/>
+          <w:numId w:val="6"/>
+        </w:numPr>
+        <w:ind w:firstLineChars="0"/>
+      </w:pPr>
+      <w:r>
+        <w:t>Make sure you import / create the correct events data and do give correct start / end date flag to those events</w:t>
+      </w:r>
+    </w:p>
+    <w:p>
+      <w:pPr>
+        <w:pStyle w:val="ListParagraph"/>
+        <w:numPr>
+          <w:ilvl w:val="0"/>
+          <w:numId w:val="6"/>
+        </w:numPr>
+        <w:ind w:firstLineChars="0"/>
+      </w:pPr>
+      <w:r>
+        <w:t>Go to Admin Catalog -&gt; Sort Categories / Event</w:t>
+      </w:r>
+    </w:p>
+    <w:p>
+      <w:pPr>
+        <w:pStyle w:val="ListParagraph"/>
+        <w:numPr>
+          <w:ilvl w:val="0"/>
+          <w:numId w:val="6"/>
+        </w:numPr>
+        <w:ind w:firstLineChars="0"/>
+      </w:pPr>
+      <w:r>
+        <w:t xml:space="preserve">Switch to correct store*, default store is </w:t>
+      </w:r>
+      <w:proofErr w:type="spellStart"/>
+      <w:r>
+        <w:t>totsy</w:t>
+      </w:r>
+      <w:proofErr w:type="spellEnd"/>
+    </w:p>
+    <w:p>
+      <w:pPr>
+        <w:pStyle w:val="ListParagraph"/>
+        <w:numPr>
+          <w:ilvl w:val="0"/>
+          <w:numId w:val="6"/>
+        </w:numPr>
+        <w:ind w:firstLineChars="0"/>
+      </w:pPr>
+      <w:r>
+        <w:t>Select the date to sort, default is the current date</w:t>
+      </w:r>
+    </w:p>
+    <w:p>
+      <w:pPr>
+        <w:pStyle w:val="ListParagraph"/>
+        <w:numPr>
+          <w:ilvl w:val="0"/>
+          <w:numId w:val="6"/>
+        </w:numPr>
+        <w:ind w:firstLineChars="0"/>
+      </w:pPr>
+      <w:r>
+        <w:t>Click ‘Edit/Update’ button to view the sort</w:t>
+      </w:r>
+    </w:p>
+    <w:p>
+      <w:pPr>
+        <w:pStyle w:val="ListParagraph"/>
+        <w:numPr>
+          <w:ilvl w:val="0"/>
+          <w:numId w:val="6"/>
+        </w:numPr>
+        <w:ind w:firstLineChars="0"/>
+      </w:pPr>
+      <w:r>
+        <w:t>If you add new category/events you may need to rebuild the sort, click ‘Rebuild Sort’ to do so, it will update the new events you just created and update the original sort you already have.</w:t>
+      </w:r>
+    </w:p>
+    <w:p>
+      <w:pPr>
+        <w:pStyle w:val="ListParagraph"/>
+        <w:numPr>
+          <w:ilvl w:val="0"/>
+          <w:numId w:val="6"/>
+        </w:numPr>
+        <w:ind w:firstLineChars="0"/>
+      </w:pPr>
+      <w:r>
+        <w:t>You can do drag and drop to sort those event, after finish sorting, you need to save the sort by click ‘Save Sort’</w:t>
+      </w:r>
+    </w:p>
+    <w:p>
+      <w:r>
+        <w:t>*Note, for now all the other store views’ event list</w:t>
+      </w:r>
+      <w:r>
+        <w:t>s</w:t>
+      </w:r>
+      <w:r>
+        <w:t xml:space="preserve"> are </w:t>
+      </w:r>
+      <w:r>
+        <w:t>based</w:t>
+      </w:r>
+      <w:r>
+        <w:t xml:space="preserve"> on </w:t>
+      </w:r>
+      <w:proofErr w:type="spellStart"/>
+      <w:r>
+        <w:t>totsy’s</w:t>
+      </w:r>
+      <w:proofErr w:type="spellEnd"/>
+      <w:r>
+        <w:t xml:space="preserve"> store view, so you always need to choose ‘</w:t>
+      </w:r>
+      <w:proofErr w:type="spellStart"/>
+      <w:r>
+        <w:t>totsy</w:t>
+      </w:r>
+      <w:proofErr w:type="spellEnd"/>
+      <w:r>
+        <w:t>’ as your store.</w:t>
+      </w:r>
+    </w:p>
+    <w:p/>
+    <w:p>
+      <w:r>
+        <w:t xml:space="preserve"> </w:t>
+      </w:r>
+    </w:p>
+    <w:p/>
+    <w:p/>
+    <w:p/>
+    <w:p/>
+    <w:p/>
+    <w:p/>
+    <w:p/>
+    <w:p/>
+    <w:p/>
+    <w:p/>
+    <w:p/>
+    <w:p/>
+    <w:p/>
+    <w:p/>
+    <w:p/>
+    <w:p/>
+    <w:p/>
+    <w:p/>
+    <w:p/>
+    <w:p/>
+    <w:p/>
+    <w:p/>
+    <w:p/>
+    <w:p/>
+    <w:p/>
+    <w:p/>
+    <w:p>
+      <w:pPr>
+        <w:rPr>
+          <w:b/>
+        </w:rPr>
+      </w:pPr>
+      <w:r>
+        <w:rPr>
+          <w:b/>
+        </w:rPr>
+        <w:lastRenderedPageBreak/>
+        <w:t>Part I</w:t>
+      </w:r>
+      <w:r>
+        <w:rPr>
+          <w:b/>
+        </w:rPr>
+        <w:t>V</w:t>
+      </w:r>
+      <w:r>
+        <w:rPr>
+          <w:b/>
+        </w:rPr>
+        <w:t xml:space="preserve"> </w:t>
+      </w:r>
+      <w:r>
+        <w:rPr>
+          <w:b/>
+        </w:rPr>
+        <w:t>Event List / Sort Generate Logic</w:t>
+      </w:r>
+    </w:p>
+    <w:p>
+      <w:pPr>
+        <w:rPr>
+          <w:b/>
+        </w:rPr>
+      </w:pPr>
       <w:bookmarkStart w:id="0" w:name="_GoBack"/>
       <w:bookmarkEnd w:id="0"/>
+      <w:r>
+        <w:rPr>
+          <w:b/>
+          <w:noProof/>
+        </w:rPr>
+        <mc:AlternateContent>
+          <mc:Choice Requires="wps">
+            <w:drawing>
+              <wp:anchor distT="0" distB="0" distL="114300" distR="114300" simplePos="0" relativeHeight="251732992" behindDoc="0" locked="0" layoutInCell="1" allowOverlap="1" wp14:anchorId="54A6994C" wp14:editId="1653E209">
+                <wp:simplePos x="0" y="0"/>
+                <wp:positionH relativeFrom="column">
+                  <wp:posOffset>3904082</wp:posOffset>
+                </wp:positionH>
+                <wp:positionV relativeFrom="paragraph">
+                  <wp:posOffset>3240024</wp:posOffset>
+                </wp:positionV>
+                <wp:extent cx="1719072" cy="512064"/>
+                <wp:effectExtent l="0" t="0" r="14605" b="21590"/>
+                <wp:wrapNone/>
+                <wp:docPr id="61" name="Text Box 2"/>
+                <wp:cNvGraphicFramePr>
+                  <a:graphicFrameLocks xmlns:a="http://schemas.openxmlformats.org/drawingml/2006/main"/>
+                </wp:cNvGraphicFramePr>
+                <a:graphic xmlns:a="http://schemas.openxmlformats.org/drawingml/2006/main">
+                  <a:graphicData uri="http://schemas.microsoft.com/office/word/2010/wordprocessingShape">
+                    <wps:wsp>
+                      <wps:cNvSpPr txBox="1">
+                        <a:spLocks noChangeArrowheads="1"/>
+                      </wps:cNvSpPr>
+                      <wps:spPr bwMode="auto">
+                        <a:xfrm>
+                          <a:off x="0" y="0"/>
+                          <a:ext cx="1719072" cy="512064"/>
+                        </a:xfrm>
+                        <a:prstGeom prst="rect">
+                          <a:avLst/>
+                        </a:prstGeom>
+                        <a:solidFill>
+                          <a:srgbClr val="FFFFFF"/>
+                        </a:solidFill>
+                        <a:ln w="9525">
+                          <a:solidFill>
+                            <a:srgbClr val="000000"/>
+                          </a:solidFill>
+                          <a:miter lim="800000"/>
+                          <a:headEnd/>
+                          <a:tailEnd/>
+                        </a:ln>
+                      </wps:spPr>
+                      <wps:txbx>
+                        <w:txbxContent>
+                          <w:p>
+                            <w:r>
+                              <w:t>Retrieve data from Recent Record</w:t>
+                            </w:r>
+                          </w:p>
+                        </w:txbxContent>
+                      </wps:txbx>
+                      <wps:bodyPr rot="0" vert="horz" wrap="square" lIns="91440" tIns="45720" rIns="91440" bIns="45720" anchor="t" anchorCtr="0">
+                        <a:noAutofit/>
+                      </wps:bodyPr>
+                    </wps:wsp>
+                  </a:graphicData>
+                </a:graphic>
+                <wp14:sizeRelH relativeFrom="margin">
+                  <wp14:pctWidth>0</wp14:pctWidth>
+                </wp14:sizeRelH>
+                <wp14:sizeRelV relativeFrom="margin">
+                  <wp14:pctHeight>0</wp14:pctHeight>
+                </wp14:sizeRelV>
+              </wp:anchor>
+            </w:drawing>
+          </mc:Choice>
+          <mc:Fallback>
+            <w:pict>
+              <v:shape id="Text Box 2" o:spid="_x0000_s1058" type="#_x0000_t202" style="position:absolute;left:0;text-align:left;margin-left:307.4pt;margin-top:255.1pt;width:135.35pt;height:40.3pt;z-index:251732992;visibility:visible;mso-wrap-style:square;mso-width-percent:0;mso-height-percent:0;mso-wrap-distance-left:9pt;mso-wrap-distance-top:0;mso-wrap-distance-right:9pt;mso-wrap-distance-bottom:0;mso-position-horizontal:absolute;mso-position-horizontal-relative:text;mso-position-vertical:absolute;mso-position-vertical-relative:text;mso-width-percent:0;mso-height-percent:0;mso-width-relative:margin;mso-height-relative:margin;v-text-anchor:top" o:gfxdata="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">
+                <v:textbox>
+                  <w:txbxContent>
+                    <w:p>
+                      <w:r>
+                        <w:t>Retrieve data from Recent Record</w:t>
+                      </w:r>
+                    </w:p>
+                  </w:txbxContent>
+                </v:textbox>
+              </v:shape>
+            </w:pict>
+          </mc:Fallback>
+        </mc:AlternateContent>
+      </w:r>
+      <w:r>
+        <w:rPr>
+          <w:b/>
+          <w:noProof/>
+        </w:rPr>
+        <mc:AlternateContent>
+          <mc:Choice Requires="wps">
+            <w:drawing>
+              <wp:anchor distT="0" distB="0" distL="114300" distR="114300" simplePos="0" relativeHeight="251726848" behindDoc="0" locked="0" layoutInCell="1" allowOverlap="1" wp14:anchorId="671DC2CE" wp14:editId="7BC75909">
+                <wp:simplePos x="0" y="0"/>
+                <wp:positionH relativeFrom="column">
+                  <wp:posOffset>3940810</wp:posOffset>
+                </wp:positionH>
+                <wp:positionV relativeFrom="paragraph">
+                  <wp:posOffset>1125855</wp:posOffset>
+                </wp:positionV>
+                <wp:extent cx="335915" cy="1403985"/>
+                <wp:effectExtent l="0" t="0" r="26035" b="25400"/>
+                <wp:wrapNone/>
+                <wp:docPr id="58" name="Text Box 2"/>
+                <wp:cNvGraphicFramePr>
+                  <a:graphicFrameLocks xmlns:a="http://schemas.openxmlformats.org/drawingml/2006/main"/>
+                </wp:cNvGraphicFramePr>
+                <a:graphic xmlns:a="http://schemas.openxmlformats.org/drawingml/2006/main">
+                  <a:graphicData uri="http://schemas.microsoft.com/office/word/2010/wordprocessingShape">
+                    <wps:wsp>
+                      <wps:cNvSpPr txBox="1">
+                        <a:spLocks noChangeArrowheads="1"/>
+                      </wps:cNvSpPr>
+                      <wps:spPr bwMode="auto">
+                        <a:xfrm>
+                          <a:off x="0" y="0"/>
+                          <a:ext cx="335915" cy="1403985"/>
+                        </a:xfrm>
+                        <a:prstGeom prst="rect">
+                          <a:avLst/>
+                        </a:prstGeom>
+                        <a:solidFill>
+                          <a:srgbClr val="FFFFFF"/>
+                        </a:solidFill>
+                        <a:ln w="9525">
+                          <a:solidFill>
+                            <a:srgbClr val="000000"/>
+                          </a:solidFill>
+                          <a:miter lim="800000"/>
+                          <a:headEnd/>
+                          <a:tailEnd/>
+                        </a:ln>
+                      </wps:spPr>
+                      <wps:txbx>
+                        <w:txbxContent>
+                          <w:p>
+                            <w:r>
+                              <w:t>N</w:t>
+                            </w:r>
+                          </w:p>
+                        </w:txbxContent>
+                      </wps:txbx>
+                      <wps:bodyPr rot="0" vert="horz" wrap="square" lIns="91440" tIns="45720" rIns="91440" bIns="45720" anchor="t" anchorCtr="0">
+                        <a:spAutoFit/>
+                      </wps:bodyPr>
+                    </wps:wsp>
+                  </a:graphicData>
+                </a:graphic>
+                <wp14:sizeRelH relativeFrom="margin">
+                  <wp14:pctWidth>0</wp14:pctWidth>
+                </wp14:sizeRelH>
+                <wp14:sizeRelV relativeFrom="margin">
+                  <wp14:pctHeight>20000</wp14:pctHeight>
+                </wp14:sizeRelV>
+              </wp:anchor>
+            </w:drawing>
+          </mc:Choice>
+          <mc:Fallback>
+            <w:pict>
+              <v:shape id="_x0000_s1059" type="#_x0000_t202" style="position:absolute;left:0;text-align:left;margin-left:310.3pt;margin-top:88.65pt;width:26.45pt;height:110.55pt;z-index:251726848;visibility:visible;mso-wrap-style:square;mso-width-percent:0;mso-height-percent:200;mso-wrap-distance-left:9pt;mso-wrap-distance-top:0;mso-wrap-distance-right:9pt;mso-wrap-distance-bottom:0;mso-position-horizontal:absolute;mso-position-horizontal-relative:text;mso-position-vertical:absolute;mso-position-vertical-relative:text;mso-width-percent:0;mso-height-percent:200;mso-width-relative:margin;mso-height-relative:margin;v-text-anchor:top" o:gfxdata="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">
+                <v:textbox style="mso-fit-shape-to-text:t">
+                  <w:txbxContent>
+                    <w:p>
+                      <w:r>
+                        <w:t>N</w:t>
+                      </w:r>
+                    </w:p>
+                  </w:txbxContent>
+                </v:textbox>
+              </v:shape>
+            </w:pict>
+          </mc:Fallback>
+        </mc:AlternateContent>
+      </w:r>
+      <w:r>
+        <w:rPr>
+          <w:b/>
+          <w:noProof/>
+        </w:rPr>
+        <mc:AlternateContent>
+          <mc:Choice Requires="wps">
+            <w:drawing>
+              <wp:anchor distT="0" distB="0" distL="114300" distR="114300" simplePos="0" relativeHeight="251730944" behindDoc="0" locked="0" layoutInCell="1" allowOverlap="1" wp14:anchorId="6FF049CC" wp14:editId="704C0EC4">
+                <wp:simplePos x="0" y="0"/>
+                <wp:positionH relativeFrom="column">
+                  <wp:posOffset>1922018</wp:posOffset>
+                </wp:positionH>
+                <wp:positionV relativeFrom="paragraph">
+                  <wp:posOffset>5874182</wp:posOffset>
+                </wp:positionV>
+                <wp:extent cx="504749" cy="1403985"/>
+                <wp:effectExtent l="0" t="0" r="10160" b="25400"/>
+                <wp:wrapNone/>
+                <wp:docPr id="60" name="Text Box 2"/>
+                <wp:cNvGraphicFramePr>
+                  <a:graphicFrameLocks xmlns:a="http://schemas.openxmlformats.org/drawingml/2006/main"/>
+                </wp:cNvGraphicFramePr>
+                <a:graphic xmlns:a="http://schemas.openxmlformats.org/drawingml/2006/main">
+                  <a:graphicData uri="http://schemas.microsoft.com/office/word/2010/wordprocessingShape">
+                    <wps:wsp>
+                      <wps:cNvSpPr txBox="1">
+                        <a:spLocks noChangeArrowheads="1"/>
+                      </wps:cNvSpPr>
+                      <wps:spPr bwMode="auto">
+                        <a:xfrm>
+                          <a:off x="0" y="0"/>
+                          <a:ext cx="504749" cy="1403985"/>
+                        </a:xfrm>
+                        <a:prstGeom prst="rect">
+                          <a:avLst/>
+                        </a:prstGeom>
+                        <a:solidFill>
+                          <a:srgbClr val="FFFFFF"/>
+                        </a:solidFill>
+                        <a:ln w="9525">
+                          <a:solidFill>
+                            <a:srgbClr val="000000"/>
+                          </a:solidFill>
+                          <a:miter lim="800000"/>
+                          <a:headEnd/>
+                          <a:tailEnd/>
+                        </a:ln>
+                      </wps:spPr>
+                      <wps:txbx>
+                        <w:txbxContent>
+                          <w:p>
+                            <w:r>
+                              <w:t>Save</w:t>
+                            </w:r>
+                          </w:p>
+                        </w:txbxContent>
+                      </wps:txbx>
+                      <wps:bodyPr rot="0" vert="horz" wrap="square" lIns="91440" tIns="45720" rIns="91440" bIns="45720" anchor="t" anchorCtr="0">
+                        <a:spAutoFit/>
+                      </wps:bodyPr>
+                    </wps:wsp>
+                  </a:graphicData>
+                </a:graphic>
+                <wp14:sizeRelH relativeFrom="margin">
+                  <wp14:pctWidth>0</wp14:pctWidth>
+                </wp14:sizeRelH>
+                <wp14:sizeRelV relativeFrom="margin">
+                  <wp14:pctHeight>20000</wp14:pctHeight>
+                </wp14:sizeRelV>
+              </wp:anchor>
+            </w:drawing>
+          </mc:Choice>
+          <mc:Fallback>
+            <w:pict>
+              <v:shape id="_x0000_s1060" type="#_x0000_t202" style="position:absolute;left:0;text-align:left;margin-left:151.35pt;margin-top:462.55pt;width:39.75pt;height:110.55pt;z-index:251730944;visibility:visible;mso-wrap-style:square;mso-width-percent:0;mso-height-percent:200;mso-wrap-distance-left:9pt;mso-wrap-distance-top:0;mso-wrap-distance-right:9pt;mso-wrap-distance-bottom:0;mso-position-horizontal:absolute;mso-position-horizontal-relative:text;mso-position-vertical:absolute;mso-position-vertical-relative:text;mso-width-percent:0;mso-height-percent:200;mso-width-relative:margin;mso-height-relative:margin;v-text-anchor:top" o:gfxdata="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">
+                <v:textbox style="mso-fit-shape-to-text:t">
+                  <w:txbxContent>
+                    <w:p>
+                      <w:r>
+                        <w:t>Save</w:t>
+                      </w:r>
+                    </w:p>
+                  </w:txbxContent>
+                </v:textbox>
+              </v:shape>
+            </w:pict>
+          </mc:Fallback>
+        </mc:AlternateContent>
+      </w:r>
+      <w:r>
+        <w:rPr>
+          <w:b/>
+          <w:noProof/>
+        </w:rPr>
+        <mc:AlternateContent>
+          <mc:Choice Requires="wps">
+            <w:drawing>
+              <wp:anchor distT="0" distB="0" distL="114300" distR="114300" simplePos="0" relativeHeight="251728896" behindDoc="0" locked="0" layoutInCell="1" allowOverlap="1" wp14:anchorId="30DF788E" wp14:editId="0820A31A">
+                <wp:simplePos x="0" y="0"/>
+                <wp:positionH relativeFrom="column">
+                  <wp:posOffset>2543861</wp:posOffset>
+                </wp:positionH>
+                <wp:positionV relativeFrom="paragraph">
+                  <wp:posOffset>4776216</wp:posOffset>
+                </wp:positionV>
+                <wp:extent cx="504749" cy="1403985"/>
+                <wp:effectExtent l="0" t="0" r="10160" b="25400"/>
+                <wp:wrapNone/>
+                <wp:docPr id="59" name="Text Box 2"/>
+                <wp:cNvGraphicFramePr>
+                  <a:graphicFrameLocks xmlns:a="http://schemas.openxmlformats.org/drawingml/2006/main"/>
+                </wp:cNvGraphicFramePr>
+                <a:graphic xmlns:a="http://schemas.openxmlformats.org/drawingml/2006/main">
+                  <a:graphicData uri="http://schemas.microsoft.com/office/word/2010/wordprocessingShape">
+                    <wps:wsp>
+                      <wps:cNvSpPr txBox="1">
+                        <a:spLocks noChangeArrowheads="1"/>
+                      </wps:cNvSpPr>
+                      <wps:spPr bwMode="auto">
+                        <a:xfrm>
+                          <a:off x="0" y="0"/>
+                          <a:ext cx="504749" cy="1403985"/>
+                        </a:xfrm>
+                        <a:prstGeom prst="rect">
+                          <a:avLst/>
+                        </a:prstGeom>
+                        <a:solidFill>
+                          <a:srgbClr val="FFFFFF"/>
+                        </a:solidFill>
+                        <a:ln w="9525">
+                          <a:solidFill>
+                            <a:srgbClr val="000000"/>
+                          </a:solidFill>
+                          <a:miter lim="800000"/>
+                          <a:headEnd/>
+                          <a:tailEnd/>
+                        </a:ln>
+                      </wps:spPr>
+                      <wps:txbx>
+                        <w:txbxContent>
+                          <w:p>
+                            <w:r>
+                              <w:t>Save</w:t>
+                            </w:r>
+                          </w:p>
+                        </w:txbxContent>
+                      </wps:txbx>
+                      <wps:bodyPr rot="0" vert="horz" wrap="square" lIns="91440" tIns="45720" rIns="91440" bIns="45720" anchor="t" anchorCtr="0">
+                        <a:spAutoFit/>
+                      </wps:bodyPr>
+                    </wps:wsp>
+                  </a:graphicData>
+                </a:graphic>
+                <wp14:sizeRelH relativeFrom="margin">
+                  <wp14:pctWidth>0</wp14:pctWidth>
+                </wp14:sizeRelH>
+                <wp14:sizeRelV relativeFrom="margin">
+                  <wp14:pctHeight>20000</wp14:pctHeight>
+                </wp14:sizeRelV>
+              </wp:anchor>
+            </w:drawing>
+          </mc:Choice>
+          <mc:Fallback>
+            <w:pict>
+              <v:shape id="_x0000_s1061" type="#_x0000_t202" style="position:absolute;left:0;text-align:left;margin-left:200.3pt;margin-top:376.1pt;width:39.75pt;height:110.55pt;z-index:251728896;visibility:visible;mso-wrap-style:square;mso-width-percent:0;mso-height-percent:200;mso-wrap-distance-left:9pt;mso-wrap-distance-top:0;mso-wrap-distance-right:9pt;mso-wrap-distance-bottom:0;mso-position-horizontal:absolute;mso-position-horizontal-relative:text;mso-position-vertical:absolute;mso-position-vertical-relative:text;mso-width-percent:0;mso-height-percent:200;mso-width-relative:margin;mso-height-relative:margin;v-text-anchor:top" o:gfxdata="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">
+                <v:textbox style="mso-fit-shape-to-text:t">
+                  <w:txbxContent>
+                    <w:p>
+                      <w:r>
+                        <w:t>Save</w:t>
+                      </w:r>
+                    </w:p>
+                  </w:txbxContent>
+                </v:textbox>
+              </v:shape>
+            </w:pict>
+          </mc:Fallback>
+        </mc:AlternateContent>
+      </w:r>
+      <w:r>
+        <w:rPr>
+          <w:b/>
+          <w:noProof/>
+        </w:rPr>
+        <mc:AlternateContent>
+          <mc:Choice Requires="wps">
+            <w:drawing>
+              <wp:anchor distT="0" distB="0" distL="114300" distR="114300" simplePos="0" relativeHeight="251724800" behindDoc="0" locked="0" layoutInCell="1" allowOverlap="1" wp14:editId="36B11C9B">
+                <wp:simplePos x="0" y="0"/>
+                <wp:positionH relativeFrom="column">
+                  <wp:posOffset>1922628</wp:posOffset>
+                </wp:positionH>
+                <wp:positionV relativeFrom="paragraph">
+                  <wp:posOffset>1959661</wp:posOffset>
+                </wp:positionV>
+                <wp:extent cx="336499" cy="1403985"/>
+                <wp:effectExtent l="0" t="0" r="26035" b="25400"/>
+                <wp:wrapNone/>
+                <wp:docPr id="307" name="Text Box 2"/>
+                <wp:cNvGraphicFramePr>
+                  <a:graphicFrameLocks xmlns:a="http://schemas.openxmlformats.org/drawingml/2006/main"/>
+                </wp:cNvGraphicFramePr>
+                <a:graphic xmlns:a="http://schemas.openxmlformats.org/drawingml/2006/main">
+                  <a:graphicData uri="http://schemas.microsoft.com/office/word/2010/wordprocessingShape">
+                    <wps:wsp>
+                      <wps:cNvSpPr txBox="1">
+                        <a:spLocks noChangeArrowheads="1"/>
+                      </wps:cNvSpPr>
+                      <wps:spPr bwMode="auto">
+                        <a:xfrm>
+                          <a:off x="0" y="0"/>
+                          <a:ext cx="336499" cy="1403985"/>
+                        </a:xfrm>
+                        <a:prstGeom prst="rect">
+                          <a:avLst/>
+                        </a:prstGeom>
+                        <a:solidFill>
+                          <a:srgbClr val="FFFFFF"/>
+                        </a:solidFill>
+                        <a:ln w="9525">
+                          <a:solidFill>
+                            <a:srgbClr val="000000"/>
+                          </a:solidFill>
+                          <a:miter lim="800000"/>
+                          <a:headEnd/>
+                          <a:tailEnd/>
+                        </a:ln>
+                      </wps:spPr>
+                      <wps:txbx>
+                        <w:txbxContent>
+                          <w:p>
+                            <w:r>
+                              <w:t>Y</w:t>
+                            </w:r>
+                          </w:p>
+                        </w:txbxContent>
+                      </wps:txbx>
+                      <wps:bodyPr rot="0" vert="horz" wrap="square" lIns="91440" tIns="45720" rIns="91440" bIns="45720" anchor="t" anchorCtr="0">
+                        <a:spAutoFit/>
+                      </wps:bodyPr>
+                    </wps:wsp>
+                  </a:graphicData>
+                </a:graphic>
+                <wp14:sizeRelH relativeFrom="margin">
+                  <wp14:pctWidth>0</wp14:pctWidth>
+                </wp14:sizeRelH>
+                <wp14:sizeRelV relativeFrom="margin">
+                  <wp14:pctHeight>20000</wp14:pctHeight>
+                </wp14:sizeRelV>
+              </wp:anchor>
+            </w:drawing>
+          </mc:Choice>
+          <mc:Fallback>
+            <w:pict>
+              <v:shape id="_x0000_s1062" type="#_x0000_t202" style="position:absolute;left:0;text-align:left;margin-left:151.4pt;margin-top:154.3pt;width:26.5pt;height:110.55pt;z-index:251724800;visibility:visible;mso-wrap-style:square;mso-width-percent:0;mso-height-percent:200;mso-wrap-distance-left:9pt;mso-wrap-distance-top:0;mso-wrap-distance-right:9pt;mso-wrap-distance-bottom:0;mso-position-horizontal:absolute;mso-position-horizontal-relative:text;mso-position-vertical:absolute;mso-position-vertical-relative:text;mso-width-percent:0;mso-height-percent:200;mso-width-relative:margin;mso-height-relative:margin;v-text-anchor:top" o:gfxdata="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">
+                <v:textbox style="mso-fit-shape-to-text:t">
+                  <w:txbxContent>
+                    <w:p>
+                      <w:r>
+                        <w:t>Y</w:t>
+                      </w:r>
+                    </w:p>
+                  </w:txbxContent>
+                </v:textbox>
+              </v:shape>
+            </w:pict>
+          </mc:Fallback>
+        </mc:AlternateContent>
+      </w:r>
+      <w:r>
+        <w:rPr>
+          <w:b/>
+          <w:noProof/>
+        </w:rPr>
+        <mc:AlternateContent>
+          <mc:Choice Requires="wps">
+            <w:drawing>
+              <wp:anchor distT="0" distB="0" distL="114300" distR="114300" simplePos="0" relativeHeight="251722752" behindDoc="0" locked="0" layoutInCell="1" allowOverlap="1">
+                <wp:simplePos x="0" y="0"/>
+                <wp:positionH relativeFrom="column">
+                  <wp:posOffset>2499970</wp:posOffset>
+                </wp:positionH>
+                <wp:positionV relativeFrom="paragraph">
+                  <wp:posOffset>5618658</wp:posOffset>
+                </wp:positionV>
+                <wp:extent cx="45719" cy="876630"/>
+                <wp:effectExtent l="19050" t="19050" r="31115" b="19050"/>
+                <wp:wrapNone/>
+                <wp:docPr id="56" name="Up Arrow 56"/>
+                <wp:cNvGraphicFramePr/>
+                <a:graphic xmlns:a="http://schemas.openxmlformats.org/drawingml/2006/main">
+                  <a:graphicData uri="http://schemas.microsoft.com/office/word/2010/wordprocessingShape">
+                    <wps:wsp>
+                      <wps:cNvSpPr/>
+                      <wps:spPr>
+                        <a:xfrm>
+                          <a:off x="0" y="0"/>
+                          <a:ext cx="45719" cy="876630"/>
+                        </a:xfrm>
+                        <a:prstGeom prst="upArrow">
+                          <a:avLst/>
+                        </a:prstGeom>
+                      </wps:spPr>
+                      <wps:style>
+                        <a:lnRef idx="2">
+                          <a:schemeClr val="accent1">
+                            <a:shade val="50000"/>
+                          </a:schemeClr>
+                        </a:lnRef>
+                        <a:fillRef idx="1">
+                          <a:schemeClr val="accent1"/>
+                        </a:fillRef>
+                        <a:effectRef idx="0">
+                          <a:schemeClr val="accent1"/>
+                        </a:effectRef>
+                        <a:fontRef idx="minor">
+                          <a:schemeClr val="lt1"/>
+                        </a:fontRef>
+                      </wps:style>
+                      <wps:bodyPr rot="0" spcFirstLastPara="0" vertOverflow="overflow" horzOverflow="overflow" vert="horz" wrap="square" lIns="91440" tIns="45720" rIns="91440" bIns="45720" numCol="1" spcCol="0" rtlCol="0" fromWordArt="0" anchor="ctr" anchorCtr="0" forceAA="0" compatLnSpc="1">
+                        <a:prstTxWarp prst="textNoShape">
+                          <a:avLst/>
+                        </a:prstTxWarp>
+                        <a:noAutofit/>
+                      </wps:bodyPr>
+                    </wps:wsp>
+                  </a:graphicData>
+                </a:graphic>
+              </wp:anchor>
+            </w:drawing>
+          </mc:Choice>
+          <mc:Fallback>
+            <w:pict>
+              <v:shapetype id="_x0000_t68" coordsize="21600,21600" o:spt="68" adj="5400,5400" path="m0@0l@1@0@1,21600@2,21600@2@0,21600@0,10800,xe">
+                <v:stroke joinstyle="miter"/>
+                <v:formulas>
+                  <v:f eqn="val #0"/>
+                  <v:f eqn="val #1"/>
+                  <v:f eqn="sum 21600 0 #1"/>
+                  <v:f eqn="prod #0 #1 10800"/>
+                  <v:f eqn="sum #0 0 @3"/>
+                </v:formulas>
+                <v:path o:connecttype="custom" o:connectlocs="10800,0;0,@0;10800,21600;21600,@0" o:connectangles="270,180,90,0" textboxrect="@1,@4,@2,21600"/>
+                <v:handles>
+                  <v:h position="#1,#0" xrange="0,10800" yrange="0,21600"/>
+                </v:handles>
+              </v:shapetype>
+              <v:shape id="Up Arrow 56" o:spid="_x0000_s1026" type="#_x0000_t68" style="position:absolute;margin-left:196.85pt;margin-top:442.4pt;width:3.6pt;height:69.05pt;z-index:251722752;visibility:visible;mso-wrap-style:square;mso-wrap-distance-left:9pt;mso-wrap-distance-top:0;mso-wrap-distance-right:9pt;mso-wrap-distance-bottom:0;mso-position-horizontal:absolute;mso-position-horizontal-relative:text;mso-position-vertical:absolute;mso-position-vertical-relative:text;v-text-anchor:middle" o:gfxdata="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" adj="563" fillcolor="#4f81bd [3204]" strokecolor="#243f60 [1604]" strokeweight="2pt"/>
+            </w:pict>
+          </mc:Fallback>
+        </mc:AlternateContent>
+      </w:r>
+      <w:r>
+        <w:rPr>
+          <w:b/>
+          <w:noProof/>
+        </w:rPr>
+        <mc:AlternateContent>
+          <mc:Choice Requires="wps">
+            <w:drawing>
+              <wp:anchor distT="0" distB="0" distL="114300" distR="114300" simplePos="0" relativeHeight="251721728" behindDoc="0" locked="0" layoutInCell="1" allowOverlap="1" wp14:anchorId="6C302F52" wp14:editId="0F943E59">
+                <wp:simplePos x="0" y="0"/>
+                <wp:positionH relativeFrom="column">
+                  <wp:posOffset>2499995</wp:posOffset>
+                </wp:positionH>
+                <wp:positionV relativeFrom="paragraph">
+                  <wp:posOffset>6494754</wp:posOffset>
+                </wp:positionV>
+                <wp:extent cx="1104595" cy="45719"/>
+                <wp:effectExtent l="0" t="0" r="19685" b="12065"/>
+                <wp:wrapNone/>
+                <wp:docPr id="55" name="Left Arrow 55"/>
+                <wp:cNvGraphicFramePr/>
+                <a:graphic xmlns:a="http://schemas.openxmlformats.org/drawingml/2006/main">
+                  <a:graphicData uri="http://schemas.microsoft.com/office/word/2010/wordprocessingShape">
+                    <wps:wsp>
+                      <wps:cNvSpPr/>
+                      <wps:spPr>
+                        <a:xfrm>
+                          <a:off x="0" y="0"/>
+                          <a:ext cx="1104595" cy="45719"/>
+                        </a:xfrm>
+                        <a:prstGeom prst="leftArrow">
+                          <a:avLst/>
+                        </a:prstGeom>
+                      </wps:spPr>
+                      <wps:style>
+                        <a:lnRef idx="2">
+                          <a:schemeClr val="accent1">
+                            <a:shade val="50000"/>
+                          </a:schemeClr>
+                        </a:lnRef>
+                        <a:fillRef idx="1">
+                          <a:schemeClr val="accent1"/>
+                        </a:fillRef>
+                        <a:effectRef idx="0">
+                          <a:schemeClr val="accent1"/>
+                        </a:effectRef>
+                        <a:fontRef idx="minor">
+                          <a:schemeClr val="lt1"/>
+                        </a:fontRef>
+                      </wps:style>
+                      <wps:bodyPr rot="0" spcFirstLastPara="0" vertOverflow="overflow" horzOverflow="overflow" vert="horz" wrap="square" lIns="91440" tIns="45720" rIns="91440" bIns="45720" numCol="1" spcCol="0" rtlCol="0" fromWordArt="0" anchor="ctr" anchorCtr="0" forceAA="0" compatLnSpc="1">
+                        <a:prstTxWarp prst="textNoShape">
+                          <a:avLst/>
+                        </a:prstTxWarp>
+                        <a:noAutofit/>
+                      </wps:bodyPr>
+                    </wps:wsp>
+                  </a:graphicData>
+                </a:graphic>
+              </wp:anchor>
+            </w:drawing>
+          </mc:Choice>
+          <mc:Fallback>
+            <w:pict>
+              <v:shapetype id="_x0000_t66" coordsize="21600,21600" o:spt="66" adj="5400,5400" path="m@0,l@0@1,21600@1,21600@2@0@2@0,21600,,10800xe">
+                <v:stroke joinstyle="miter"/>
+                <v:formulas>
+                  <v:f eqn="val #0"/>
+                  <v:f eqn="val #1"/>
+                  <v:f eqn="sum 21600 0 #1"/>
+                  <v:f eqn="prod #0 #1 10800"/>
+                  <v:f eqn="sum #0 0 @3"/>
+                </v:formulas>
+                <v:path o:connecttype="custom" o:connectlocs="@0,0;0,10800;@0,21600;21600,10800" o:connectangles="270,180,90,0" textboxrect="@4,@1,21600,@2"/>
+                <v:handles>
+                  <v:h position="#0,#1" xrange="0,21600" yrange="0,10800"/>
+                </v:handles>
+              </v:shapetype>
+              <v:shape id="Left Arrow 55" o:spid="_x0000_s1026" type="#_x0000_t66" style="position:absolute;margin-left:196.85pt;margin-top:511.4pt;width:87pt;height:3.6pt;z-index:251721728;visibility:visible;mso-wrap-style:square;mso-wrap-distance-left:9pt;mso-wrap-distance-top:0;mso-wrap-distance-right:9pt;mso-wrap-distance-bottom:0;mso-position-horizontal:absolute;mso-position-horizontal-relative:text;mso-position-vertical:absolute;mso-position-vertical-relative:text;v-text-anchor:middle" o:gfxdata="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" adj="447" fillcolor="#4f81bd [3204]" strokecolor="#243f60 [1604]" strokeweight="2pt"/>
+            </w:pict>
+          </mc:Fallback>
+        </mc:AlternateContent>
+      </w:r>
+      <w:r>
+        <w:rPr>
+          <w:b/>
+          <w:noProof/>
+        </w:rPr>
+        <mc:AlternateContent>
+          <mc:Choice Requires="wps">
+            <w:drawing>
+              <wp:anchor distT="0" distB="0" distL="114300" distR="114300" simplePos="0" relativeHeight="251719680" behindDoc="0" locked="0" layoutInCell="1" allowOverlap="1" wp14:anchorId="215AA541" wp14:editId="2D827E90">
+                <wp:simplePos x="0" y="0"/>
+                <wp:positionH relativeFrom="column">
+                  <wp:posOffset>4745101</wp:posOffset>
+                </wp:positionH>
+                <wp:positionV relativeFrom="paragraph">
+                  <wp:posOffset>5571719</wp:posOffset>
+                </wp:positionV>
+                <wp:extent cx="102235" cy="599440"/>
+                <wp:effectExtent l="19050" t="0" r="31115" b="29210"/>
+                <wp:wrapNone/>
+                <wp:docPr id="54" name="Down Arrow 54"/>
+                <wp:cNvGraphicFramePr/>
+                <a:graphic xmlns:a="http://schemas.openxmlformats.org/drawingml/2006/main">
+                  <a:graphicData uri="http://schemas.microsoft.com/office/word/2010/wordprocessingShape">
+                    <wps:wsp>
+                      <wps:cNvSpPr/>
+                      <wps:spPr>
+                        <a:xfrm>
+                          <a:off x="0" y="0"/>
+                          <a:ext cx="102235" cy="599440"/>
+                        </a:xfrm>
+                        <a:prstGeom prst="downArrow">
+                          <a:avLst/>
+                        </a:prstGeom>
+                      </wps:spPr>
+                      <wps:style>
+                        <a:lnRef idx="2">
+                          <a:schemeClr val="accent1">
+                            <a:shade val="50000"/>
+                          </a:schemeClr>
+                        </a:lnRef>
+                        <a:fillRef idx="1">
+                          <a:schemeClr val="accent1"/>
+                        </a:fillRef>
+                        <a:effectRef idx="0">
+                          <a:schemeClr val="accent1"/>
+                        </a:effectRef>
+                        <a:fontRef idx="minor">
+                          <a:schemeClr val="lt1"/>
+                        </a:fontRef>
+                      </wps:style>
+                      <wps:bodyPr rot="0" spcFirstLastPara="0" vertOverflow="overflow" horzOverflow="overflow" vert="horz" wrap="square" lIns="91440" tIns="45720" rIns="91440" bIns="45720" numCol="1" spcCol="0" rtlCol="0" fromWordArt="0" anchor="ctr" anchorCtr="0" forceAA="0" compatLnSpc="1">
+                        <a:prstTxWarp prst="textNoShape">
+                          <a:avLst/>
+                        </a:prstTxWarp>
+                        <a:noAutofit/>
+                      </wps:bodyPr>
+                    </wps:wsp>
+                  </a:graphicData>
+                </a:graphic>
+              </wp:anchor>
+            </w:drawing>
+          </mc:Choice>
+          <mc:Fallback>
+            <w:pict>
+              <v:shapetype id="_x0000_t67" coordsize="21600,21600" o:spt="67" adj="16200,5400" path="m0@0l@1@0@1,0@2,0@2@0,21600@0,10800,21600xe">
+                <v:stroke joinstyle="miter"/>
+                <v:formulas>
+                  <v:f eqn="val #0"/>
+                  <v:f eqn="val #1"/>
+                  <v:f eqn="sum height 0 #1"/>
+                  <v:f eqn="sum 10800 0 #1"/>
+                  <v:f eqn="sum width 0 #0"/>
+                  <v:f eqn="prod @4 @3 10800"/>
+                  <v:f eqn="sum width 0 @5"/>
+                </v:formulas>
+                <v:path o:connecttype="custom" o:connectlocs="10800,0;0,@0;10800,21600;21600,@0" o:connectangles="270,180,90,0" textboxrect="@1,0,@2,@6"/>
+                <v:handles>
+                  <v:h position="#1,#0" xrange="0,10800" yrange="0,21600"/>
+                </v:handles>
+              </v:shapetype>
+              <v:shape id="Down Arrow 54" o:spid="_x0000_s1026" type="#_x0000_t67" style="position:absolute;margin-left:373.65pt;margin-top:438.7pt;width:8.05pt;height:47.2pt;z-index:251719680;visibility:visible;mso-wrap-style:square;mso-wrap-distance-left:9pt;mso-wrap-distance-top:0;mso-wrap-distance-right:9pt;mso-wrap-distance-bottom:0;mso-position-horizontal:absolute;mso-position-horizontal-relative:text;mso-position-vertical:absolute;mso-position-vertical-relative:text;v-text-anchor:middle" o:gfxdata="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" adj="19758" fillcolor="#4f81bd [3204]" strokecolor="#243f60 [1604]" strokeweight="2pt"/>
+            </w:pict>
+          </mc:Fallback>
+        </mc:AlternateContent>
+      </w:r>
+      <w:r>
+        <w:rPr>
+          <w:b/>
+          <w:noProof/>
+        </w:rPr>
+        <mc:AlternateContent>
+          <mc:Choice Requires="wps">
+            <w:drawing>
+              <wp:anchor distT="0" distB="0" distL="114300" distR="114300" simplePos="0" relativeHeight="251703296" behindDoc="0" locked="0" layoutInCell="1" allowOverlap="1" wp14:anchorId="54473C14" wp14:editId="4BD8AD0C">
+                <wp:simplePos x="0" y="0"/>
+                <wp:positionH relativeFrom="column">
+                  <wp:posOffset>2316480</wp:posOffset>
+                </wp:positionH>
+                <wp:positionV relativeFrom="paragraph">
+                  <wp:posOffset>4525645</wp:posOffset>
+                </wp:positionV>
+                <wp:extent cx="102235" cy="599440"/>
+                <wp:effectExtent l="19050" t="0" r="31115" b="29210"/>
+                <wp:wrapNone/>
+                <wp:docPr id="32" name="Down Arrow 32"/>
+                <wp:cNvGraphicFramePr/>
+                <a:graphic xmlns:a="http://schemas.openxmlformats.org/drawingml/2006/main">
+                  <a:graphicData uri="http://schemas.microsoft.com/office/word/2010/wordprocessingShape">
+                    <wps:wsp>
+                      <wps:cNvSpPr/>
+                      <wps:spPr>
+                        <a:xfrm>
+                          <a:off x="0" y="0"/>
+                          <a:ext cx="102235" cy="599440"/>
+                        </a:xfrm>
+                        <a:prstGeom prst="downArrow">
+                          <a:avLst/>
+                        </a:prstGeom>
+                      </wps:spPr>
+                      <wps:style>
+                        <a:lnRef idx="2">
+                          <a:schemeClr val="accent1">
+                            <a:shade val="50000"/>
+                          </a:schemeClr>
+                        </a:lnRef>
+                        <a:fillRef idx="1">
+                          <a:schemeClr val="accent1"/>
+                        </a:fillRef>
+                        <a:effectRef idx="0">
+                          <a:schemeClr val="accent1"/>
+                        </a:effectRef>
+                        <a:fontRef idx="minor">
+                          <a:schemeClr val="lt1"/>
+                        </a:fontRef>
+                      </wps:style>
+                      <wps:bodyPr rot="0" spcFirstLastPara="0" vertOverflow="overflow" horzOverflow="overflow" vert="horz" wrap="square" lIns="91440" tIns="45720" rIns="91440" bIns="45720" numCol="1" spcCol="0" rtlCol="0" fromWordArt="0" anchor="ctr" anchorCtr="0" forceAA="0" compatLnSpc="1">
+                        <a:prstTxWarp prst="textNoShape">
+                          <a:avLst/>
+                        </a:prstTxWarp>
+                        <a:noAutofit/>
+                      </wps:bodyPr>
+                    </wps:wsp>
+                  </a:graphicData>
+                </a:graphic>
+              </wp:anchor>
+            </w:drawing>
+          </mc:Choice>
+          <mc:Fallback>
+            <w:pict>
+              <v:shape id="Down Arrow 32" o:spid="_x0000_s1026" type="#_x0000_t67" style="position:absolute;margin-left:182.4pt;margin-top:356.35pt;width:8.05pt;height:47.2pt;z-index:251703296;visibility:visible;mso-wrap-style:square;mso-wrap-distance-left:9pt;mso-wrap-distance-top:0;mso-wrap-distance-right:9pt;mso-wrap-distance-bottom:0;mso-position-horizontal:absolute;mso-position-horizontal-relative:text;mso-position-vertical:absolute;mso-position-vertical-relative:text;v-text-anchor:middle" o:gfxdata="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" adj="19758" fillcolor="#4f81bd [3204]" strokecolor="#243f60 [1604]" strokeweight="2pt"/>
+            </w:pict>
+          </mc:Fallback>
+        </mc:AlternateContent>
+      </w:r>
+      <w:r>
+        <w:rPr>
+          <w:b/>
+          <w:noProof/>
+        </w:rPr>
+        <mc:AlternateContent>
+          <mc:Choice Requires="wps">
+            <w:drawing>
+              <wp:anchor distT="0" distB="0" distL="114300" distR="114300" simplePos="0" relativeHeight="251717632" behindDoc="0" locked="0" layoutInCell="1" allowOverlap="1" wp14:anchorId="63E32FA6" wp14:editId="1DA7D922">
+                <wp:simplePos x="0" y="0"/>
+                <wp:positionH relativeFrom="column">
+                  <wp:posOffset>3634460</wp:posOffset>
+                </wp:positionH>
+                <wp:positionV relativeFrom="paragraph">
+                  <wp:posOffset>6253429</wp:posOffset>
+                </wp:positionV>
+                <wp:extent cx="1214323" cy="548640"/>
+                <wp:effectExtent l="0" t="0" r="24130" b="22860"/>
+                <wp:wrapNone/>
+                <wp:docPr id="53" name="Rectangle 53"/>
+                <wp:cNvGraphicFramePr/>
+                <a:graphic xmlns:a="http://schemas.openxmlformats.org/drawingml/2006/main">
+                  <a:graphicData uri="http://schemas.microsoft.com/office/word/2010/wordprocessingShape">
+                    <wps:wsp>
+                      <wps:cNvSpPr/>
+                      <wps:spPr>
+                        <a:xfrm>
+                          <a:off x="0" y="0"/>
+                          <a:ext cx="1214323" cy="548640"/>
+                        </a:xfrm>
+                        <a:prstGeom prst="rect">
+                          <a:avLst/>
+                        </a:prstGeom>
+                      </wps:spPr>
+                      <wps:style>
+                        <a:lnRef idx="2">
+                          <a:schemeClr val="accent1">
+                            <a:shade val="50000"/>
+                          </a:schemeClr>
+                        </a:lnRef>
+                        <a:fillRef idx="1">
+                          <a:schemeClr val="accent1"/>
+                        </a:fillRef>
+                        <a:effectRef idx="0">
+                          <a:schemeClr val="accent1"/>
+                        </a:effectRef>
+                        <a:fontRef idx="minor">
+                          <a:schemeClr val="lt1"/>
+                        </a:fontRef>
+                      </wps:style>
+                      <wps:txbx>
+                        <w:txbxContent>
+                          <w:p>
+                            <w:pPr>
+                              <w:jc w:val="center"/>
+                            </w:pPr>
+                            <w:r>
+                              <w:t>Update Record and create new</w:t>
+                            </w:r>
+                          </w:p>
+                        </w:txbxContent>
+                      </wps:txbx>
+                      <wps:bodyPr rot="0" spcFirstLastPara="0" vertOverflow="overflow" horzOverflow="overflow" vert="horz" wrap="square" lIns="91440" tIns="45720" rIns="91440" bIns="45720" numCol="1" spcCol="0" rtlCol="0" fromWordArt="0" anchor="ctr" anchorCtr="0" forceAA="0" compatLnSpc="1">
+                        <a:prstTxWarp prst="textNoShape">
+                          <a:avLst/>
+                        </a:prstTxWarp>
+                        <a:noAutofit/>
+                      </wps:bodyPr>
+                    </wps:wsp>
+                  </a:graphicData>
+                </a:graphic>
+              </wp:anchor>
+            </w:drawing>
+          </mc:Choice>
+          <mc:Fallback>
+            <w:pict>
+              <v:rect id="Rectangle 53" o:spid="_x0000_s1063" style="position:absolute;left:0;text-align:left;margin-left:286.2pt;margin-top:492.4pt;width:95.6pt;height:43.2pt;z-index:251717632;visibility:visible;mso-wrap-style:square;mso-wrap-distance-left:9pt;mso-wrap-distance-top:0;mso-wrap-distance-right:9pt;mso-wrap-distance-bottom:0;mso-position-horizontal:absolute;mso-position-horizontal-relative:text;mso-position-vertical:absolute;mso-position-vertical-relative:text;v-text-anchor:middle" o:gfxdata="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" fillcolor="#4f81bd [3204]" strokecolor="#243f60 [1604]" strokeweight="2pt">
+                <v:textbox>
+                  <w:txbxContent>
+                    <w:p>
+                      <w:pPr>
+                        <w:jc w:val="center"/>
+                      </w:pPr>
+                      <w:r>
+                        <w:t>Update Record and create new</w:t>
+                      </w:r>
+                    </w:p>
+                  </w:txbxContent>
+                </v:textbox>
+              </v:rect>
+            </w:pict>
+          </mc:Fallback>
+        </mc:AlternateContent>
+      </w:r>
+      <w:r>
+        <w:rPr>
+          <w:b/>
+          <w:noProof/>
+        </w:rPr>
+        <mc:AlternateContent>
+          <mc:Choice Requires="wps">
+            <w:drawing>
+              <wp:anchor distT="0" distB="0" distL="114300" distR="114300" simplePos="0" relativeHeight="251715584" behindDoc="0" locked="0" layoutInCell="1" allowOverlap="1" wp14:anchorId="4B41C16C" wp14:editId="34A61E6F">
+                <wp:simplePos x="0" y="0"/>
+                <wp:positionH relativeFrom="column">
+                  <wp:posOffset>3604565</wp:posOffset>
+                </wp:positionH>
+                <wp:positionV relativeFrom="paragraph">
+                  <wp:posOffset>5571745</wp:posOffset>
+                </wp:positionV>
+                <wp:extent cx="1104265" cy="45719"/>
+                <wp:effectExtent l="0" t="19050" r="38735" b="31115"/>
+                <wp:wrapNone/>
+                <wp:docPr id="52" name="Right Arrow 52"/>
+                <wp:cNvGraphicFramePr/>
+                <a:graphic xmlns:a="http://schemas.openxmlformats.org/drawingml/2006/main">
+                  <a:graphicData uri="http://schemas.microsoft.com/office/word/2010/wordprocessingShape">
+                    <wps:wsp>
+                      <wps:cNvSpPr/>
+                      <wps:spPr>
+                        <a:xfrm>
+                          <a:off x="0" y="0"/>
+                          <a:ext cx="1104265" cy="45719"/>
+                        </a:xfrm>
+                        <a:prstGeom prst="rightArrow">
+                          <a:avLst/>
+                        </a:prstGeom>
+                      </wps:spPr>
+                      <wps:style>
+                        <a:lnRef idx="2">
+                          <a:schemeClr val="accent1">
+                            <a:shade val="50000"/>
+                          </a:schemeClr>
+                        </a:lnRef>
+                        <a:fillRef idx="1">
+                          <a:schemeClr val="accent1"/>
+                        </a:fillRef>
+                        <a:effectRef idx="0">
+                          <a:schemeClr val="accent1"/>
+                        </a:effectRef>
+                        <a:fontRef idx="minor">
+                          <a:schemeClr val="lt1"/>
+                        </a:fontRef>
+                      </wps:style>
+                      <wps:bodyPr rot="0" spcFirstLastPara="0" vertOverflow="overflow" horzOverflow="overflow" vert="horz" wrap="square" lIns="91440" tIns="45720" rIns="91440" bIns="45720" numCol="1" spcCol="0" rtlCol="0" fromWordArt="0" anchor="ctr" anchorCtr="0" forceAA="0" compatLnSpc="1">
+                        <a:prstTxWarp prst="textNoShape">
+                          <a:avLst/>
+                        </a:prstTxWarp>
+                        <a:noAutofit/>
+                      </wps:bodyPr>
+                    </wps:wsp>
+                  </a:graphicData>
+                </a:graphic>
+              </wp:anchor>
+            </w:drawing>
+          </mc:Choice>
+          <mc:Fallback>
+            <w:pict>
+              <v:shapetype id="_x0000_t13" coordsize="21600,21600" o:spt="13" adj="16200,5400" path="m@0,l@0@1,0@1,0@2@0@2@0,21600,21600,10800xe">
+                <v:stroke joinstyle="miter"/>
+                <v:formulas>
+                  <v:f eqn="val #0"/>
+                  <v:f eqn="val #1"/>
+                  <v:f eqn="sum height 0 #1"/>
+                  <v:f eqn="sum 10800 0 #1"/>
+                  <v:f eqn="sum width 0 #0"/>
+                  <v:f eqn="prod @4 @3 10800"/>
+                  <v:f eqn="sum width 0 @5"/>
+                </v:formulas>
+                <v:path o:connecttype="custom" o:connectlocs="@0,0;0,10800;@0,21600;21600,10800" o:connectangles="270,180,90,0" textboxrect="0,@1,@6,@2"/>
+                <v:handles>
+                  <v:h position="#0,#1" xrange="0,21600" yrange="0,10800"/>
+                </v:handles>
+              </v:shapetype>
+              <v:shape id="Right Arrow 52" o:spid="_x0000_s1026" type="#_x0000_t13" style="position:absolute;margin-left:283.8pt;margin-top:438.7pt;width:86.95pt;height:3.6pt;z-index:251715584;visibility:visible;mso-wrap-style:square;mso-wrap-distance-left:9pt;mso-wrap-distance-top:0;mso-wrap-distance-right:9pt;mso-wrap-distance-bottom:0;mso-position-horizontal:absolute;mso-position-horizontal-relative:text;mso-position-vertical:absolute;mso-position-vertical-relative:text;v-text-anchor:middle" o:gfxdata="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" adj="21153" fillcolor="#4f81bd [3204]" strokecolor="#243f60 [1604]" strokeweight="2pt"/>
+            </w:pict>
+          </mc:Fallback>
+        </mc:AlternateContent>
+      </w:r>
+      <w:r>
+        <w:rPr>
+          <w:b/>
+          <w:noProof/>
+        </w:rPr>
+        <mc:AlternateContent>
+          <mc:Choice Requires="wps">
+            <w:drawing>
+              <wp:anchor distT="0" distB="0" distL="114300" distR="114300" simplePos="0" relativeHeight="251714560" behindDoc="0" locked="0" layoutInCell="1" allowOverlap="1" wp14:anchorId="63EA45C3" wp14:editId="2D8347F2">
+                <wp:simplePos x="0" y="0"/>
+                <wp:positionH relativeFrom="column">
+                  <wp:posOffset>3604565</wp:posOffset>
+                </wp:positionH>
+                <wp:positionV relativeFrom="paragraph">
+                  <wp:posOffset>5412207</wp:posOffset>
+                </wp:positionV>
+                <wp:extent cx="1104595" cy="45719"/>
+                <wp:effectExtent l="0" t="0" r="19685" b="12065"/>
+                <wp:wrapNone/>
+                <wp:docPr id="51" name="Left Arrow 51"/>
+                <wp:cNvGraphicFramePr/>
+                <a:graphic xmlns:a="http://schemas.openxmlformats.org/drawingml/2006/main">
+                  <a:graphicData uri="http://schemas.microsoft.com/office/word/2010/wordprocessingShape">
+                    <wps:wsp>
+                      <wps:cNvSpPr/>
+                      <wps:spPr>
+                        <a:xfrm>
+                          <a:off x="0" y="0"/>
+                          <a:ext cx="1104595" cy="45719"/>
+                        </a:xfrm>
+                        <a:prstGeom prst="leftArrow">
+                          <a:avLst/>
+                        </a:prstGeom>
+                      </wps:spPr>
+                      <wps:style>
+                        <a:lnRef idx="2">
+                          <a:schemeClr val="accent1">
+                            <a:shade val="50000"/>
+                          </a:schemeClr>
+                        </a:lnRef>
+                        <a:fillRef idx="1">
+                          <a:schemeClr val="accent1"/>
+                        </a:fillRef>
+                        <a:effectRef idx="0">
+                          <a:schemeClr val="accent1"/>
+                        </a:effectRef>
+                        <a:fontRef idx="minor">
+                          <a:schemeClr val="lt1"/>
+                        </a:fontRef>
+                      </wps:style>
+                      <wps:bodyPr rot="0" spcFirstLastPara="0" vertOverflow="overflow" horzOverflow="overflow" vert="horz" wrap="square" lIns="91440" tIns="45720" rIns="91440" bIns="45720" numCol="1" spcCol="0" rtlCol="0" fromWordArt="0" anchor="ctr" anchorCtr="0" forceAA="0" compatLnSpc="1">
+                        <a:prstTxWarp prst="textNoShape">
+                          <a:avLst/>
+                        </a:prstTxWarp>
+                        <a:noAutofit/>
+                      </wps:bodyPr>
+                    </wps:wsp>
+                  </a:graphicData>
+                </a:graphic>
+              </wp:anchor>
+            </w:drawing>
+          </mc:Choice>
+          <mc:Fallback>
+            <w:pict>
+              <v:shape id="Left Arrow 51" o:spid="_x0000_s1026" type="#_x0000_t66" style="position:absolute;margin-left:283.8pt;margin-top:426.15pt;width:87pt;height:3.6pt;z-index:251714560;visibility:visible;mso-wrap-style:square;mso-wrap-distance-left:9pt;mso-wrap-distance-top:0;mso-wrap-distance-right:9pt;mso-wrap-distance-bottom:0;mso-position-horizontal:absolute;mso-position-horizontal-relative:text;mso-position-vertical:absolute;mso-position-vertical-relative:text;v-text-anchor:middle" o:gfxdata="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" adj="447" fillcolor="#4f81bd [3204]" strokecolor="#243f60 [1604]" strokeweight="2pt"/>
+            </w:pict>
+          </mc:Fallback>
+        </mc:AlternateContent>
+      </w:r>
+      <w:r>
+        <w:rPr>
+          <w:b/>
+          <w:noProof/>
+        </w:rPr>
+        <mc:AlternateContent>
+          <mc:Choice Requires="wps">
+            <w:drawing>
+              <wp:anchor distT="0" distB="0" distL="114300" distR="114300" simplePos="0" relativeHeight="251713536" behindDoc="0" locked="0" layoutInCell="1" allowOverlap="1" wp14:anchorId="206BDD4B" wp14:editId="65153992">
+                <wp:simplePos x="0" y="0"/>
+                <wp:positionH relativeFrom="column">
+                  <wp:posOffset>4752645</wp:posOffset>
+                </wp:positionH>
+                <wp:positionV relativeFrom="paragraph">
+                  <wp:posOffset>1506322</wp:posOffset>
+                </wp:positionV>
+                <wp:extent cx="95504" cy="3906316"/>
+                <wp:effectExtent l="19050" t="0" r="38100" b="37465"/>
+                <wp:wrapNone/>
+                <wp:docPr id="47" name="Down Arrow 47"/>
+                <wp:cNvGraphicFramePr/>
+                <a:graphic xmlns:a="http://schemas.openxmlformats.org/drawingml/2006/main">
+                  <a:graphicData uri="http://schemas.microsoft.com/office/word/2010/wordprocessingShape">
+                    <wps:wsp>
+                      <wps:cNvSpPr/>
+                      <wps:spPr>
+                        <a:xfrm>
+                          <a:off x="0" y="0"/>
+                          <a:ext cx="95504" cy="3906316"/>
+                        </a:xfrm>
+                        <a:prstGeom prst="downArrow">
+                          <a:avLst/>
+                        </a:prstGeom>
+                      </wps:spPr>
+                      <wps:style>
+                        <a:lnRef idx="2">
+                          <a:schemeClr val="accent1">
+                            <a:shade val="50000"/>
+                          </a:schemeClr>
+                        </a:lnRef>
+                        <a:fillRef idx="1">
+                          <a:schemeClr val="accent1"/>
+                        </a:fillRef>
+                        <a:effectRef idx="0">
+                          <a:schemeClr val="accent1"/>
+                        </a:effectRef>
+                        <a:fontRef idx="minor">
+                          <a:schemeClr val="lt1"/>
+                        </a:fontRef>
+                      </wps:style>
+                      <wps:bodyPr rot="0" spcFirstLastPara="0" vertOverflow="overflow" horzOverflow="overflow" vert="horz" wrap="square" lIns="91440" tIns="45720" rIns="91440" bIns="45720" numCol="1" spcCol="0" rtlCol="0" fromWordArt="0" anchor="ctr" anchorCtr="0" forceAA="0" compatLnSpc="1">
+                        <a:prstTxWarp prst="textNoShape">
+                          <a:avLst/>
+                        </a:prstTxWarp>
+                        <a:noAutofit/>
+                      </wps:bodyPr>
+                    </wps:wsp>
+                  </a:graphicData>
+                </a:graphic>
+              </wp:anchor>
+            </w:drawing>
+          </mc:Choice>
+          <mc:Fallback>
+            <w:pict>
+              <v:shape id="Down Arrow 47" o:spid="_x0000_s1026" type="#_x0000_t67" style="position:absolute;margin-left:374.2pt;margin-top:118.6pt;width:7.5pt;height:307.6pt;z-index:251713536;visibility:visible;mso-wrap-style:square;mso-wrap-distance-left:9pt;mso-wrap-distance-top:0;mso-wrap-distance-right:9pt;mso-wrap-distance-bottom:0;mso-position-horizontal:absolute;mso-position-horizontal-relative:text;mso-position-vertical:absolute;mso-position-vertical-relative:text;v-text-anchor:middle" o:gfxdata="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" adj="21336" fillcolor="#4f81bd [3204]" strokecolor="#243f60 [1604]" strokeweight="2pt"/>
+            </w:pict>
+          </mc:Fallback>
+        </mc:AlternateContent>
+      </w:r>
+      <w:r>
+        <w:rPr>
+          <w:b/>
+          <w:noProof/>
+        </w:rPr>
+        <mc:AlternateContent>
+          <mc:Choice Requires="wps">
+            <w:drawing>
+              <wp:anchor distT="0" distB="0" distL="114300" distR="114300" simplePos="0" relativeHeight="251712512" behindDoc="0" locked="0" layoutInCell="1" allowOverlap="1" wp14:anchorId="7A4E8022" wp14:editId="3096A059">
+                <wp:simplePos x="0" y="0"/>
+                <wp:positionH relativeFrom="column">
+                  <wp:posOffset>3604463</wp:posOffset>
+                </wp:positionH>
+                <wp:positionV relativeFrom="paragraph">
+                  <wp:posOffset>1426921</wp:posOffset>
+                </wp:positionV>
+                <wp:extent cx="1148486" cy="130482"/>
+                <wp:effectExtent l="0" t="19050" r="33020" b="41275"/>
+                <wp:wrapNone/>
+                <wp:docPr id="45" name="Right Arrow 45"/>
+                <wp:cNvGraphicFramePr/>
+                <a:graphic xmlns:a="http://schemas.openxmlformats.org/drawingml/2006/main">
+                  <a:graphicData uri="http://schemas.microsoft.com/office/word/2010/wordprocessingShape">
+                    <wps:wsp>
+                      <wps:cNvSpPr/>
+                      <wps:spPr>
+                        <a:xfrm>
+                          <a:off x="0" y="0"/>
+                          <a:ext cx="1148486" cy="130482"/>
+                        </a:xfrm>
+                        <a:prstGeom prst="rightArrow">
+                          <a:avLst/>
+                        </a:prstGeom>
+                      </wps:spPr>
+                      <wps:style>
+                        <a:lnRef idx="2">
+                          <a:schemeClr val="accent1">
+                            <a:shade val="50000"/>
+                          </a:schemeClr>
+                        </a:lnRef>
+                        <a:fillRef idx="1">
+                          <a:schemeClr val="accent1"/>
+                        </a:fillRef>
+                        <a:effectRef idx="0">
+                          <a:schemeClr val="accent1"/>
+                        </a:effectRef>
+                        <a:fontRef idx="minor">
+                          <a:schemeClr val="lt1"/>
+                        </a:fontRef>
+                      </wps:style>
+                      <wps:bodyPr rot="0" spcFirstLastPara="0" vertOverflow="overflow" horzOverflow="overflow" vert="horz" wrap="square" lIns="91440" tIns="45720" rIns="91440" bIns="45720" numCol="1" spcCol="0" rtlCol="0" fromWordArt="0" anchor="ctr" anchorCtr="0" forceAA="0" compatLnSpc="1">
+                        <a:prstTxWarp prst="textNoShape">
+                          <a:avLst/>
+                        </a:prstTxWarp>
+                        <a:noAutofit/>
+                      </wps:bodyPr>
+                    </wps:wsp>
+                  </a:graphicData>
+                </a:graphic>
+                <wp14:sizeRelV relativeFrom="margin">
+                  <wp14:pctHeight>0</wp14:pctHeight>
+                </wp14:sizeRelV>
+              </wp:anchor>
+            </w:drawing>
+          </mc:Choice>
+          <mc:Fallback>
+            <w:pict>
+              <v:shape id="Right Arrow 45" o:spid="_x0000_s1026" type="#_x0000_t13" style="position:absolute;margin-left:283.8pt;margin-top:112.35pt;width:90.45pt;height:10.25pt;z-index:251712512;visibility:visible;mso-wrap-style:square;mso-height-percent:0;mso-wrap-distance-left:9pt;mso-wrap-distance-top:0;mso-wrap-distance-right:9pt;mso-wrap-distance-bottom:0;mso-position-horizontal:absolute;mso-position-horizontal-relative:text;mso-position-vertical:absolute;mso-position-vertical-relative:text;mso-height-percent:0;mso-height-relative:margin;v-text-anchor:middle" o:gfxdata="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" adj="20373" fillcolor="#4f81bd [3204]" strokecolor="#243f60 [1604]" strokeweight="2pt"/>
+            </w:pict>
+          </mc:Fallback>
+        </mc:AlternateContent>
+      </w:r>
+      <w:r>
+        <w:rPr>
+          <w:b/>
+          <w:noProof/>
+        </w:rPr>
+        <mc:AlternateContent>
+          <mc:Choice Requires="wps">
+            <w:drawing>
+              <wp:anchor distT="0" distB="0" distL="114300" distR="114300" simplePos="0" relativeHeight="251710464" behindDoc="0" locked="0" layoutInCell="1" allowOverlap="1" wp14:anchorId="1D9243E3" wp14:editId="0F430EDE">
+                <wp:simplePos x="0" y="0"/>
+                <wp:positionH relativeFrom="column">
+                  <wp:posOffset>1110082</wp:posOffset>
+                </wp:positionH>
+                <wp:positionV relativeFrom="paragraph">
+                  <wp:posOffset>834516</wp:posOffset>
+                </wp:positionV>
+                <wp:extent cx="1148486" cy="130482"/>
+                <wp:effectExtent l="0" t="19050" r="33020" b="41275"/>
+                <wp:wrapNone/>
+                <wp:docPr id="44" name="Right Arrow 44"/>
+                <wp:cNvGraphicFramePr/>
+                <a:graphic xmlns:a="http://schemas.openxmlformats.org/drawingml/2006/main">
+                  <a:graphicData uri="http://schemas.microsoft.com/office/word/2010/wordprocessingShape">
+                    <wps:wsp>
+                      <wps:cNvSpPr/>
+                      <wps:spPr>
+                        <a:xfrm>
+                          <a:off x="0" y="0"/>
+                          <a:ext cx="1148486" cy="130482"/>
+                        </a:xfrm>
+                        <a:prstGeom prst="rightArrow">
+                          <a:avLst/>
+                        </a:prstGeom>
+                      </wps:spPr>
+                      <wps:style>
+                        <a:lnRef idx="2">
+                          <a:schemeClr val="accent1">
+                            <a:shade val="50000"/>
+                          </a:schemeClr>
+                        </a:lnRef>
+                        <a:fillRef idx="1">
+                          <a:schemeClr val="accent1"/>
+                        </a:fillRef>
+                        <a:effectRef idx="0">
+                          <a:schemeClr val="accent1"/>
+                        </a:effectRef>
+                        <a:fontRef idx="minor">
+                          <a:schemeClr val="lt1"/>
+                        </a:fontRef>
+                      </wps:style>
+                      <wps:bodyPr rot="0" spcFirstLastPara="0" vertOverflow="overflow" horzOverflow="overflow" vert="horz" wrap="square" lIns="91440" tIns="45720" rIns="91440" bIns="45720" numCol="1" spcCol="0" rtlCol="0" fromWordArt="0" anchor="ctr" anchorCtr="0" forceAA="0" compatLnSpc="1">
+                        <a:prstTxWarp prst="textNoShape">
+                          <a:avLst/>
+                        </a:prstTxWarp>
+                        <a:noAutofit/>
+                      </wps:bodyPr>
+                    </wps:wsp>
+                  </a:graphicData>
+                </a:graphic>
+                <wp14:sizeRelV relativeFrom="margin">
+                  <wp14:pctHeight>0</wp14:pctHeight>
+                </wp14:sizeRelV>
+              </wp:anchor>
+            </w:drawing>
+          </mc:Choice>
+          <mc:Fallback>
+            <w:pict>
+              <v:shape id="Right Arrow 44" o:spid="_x0000_s1026" type="#_x0000_t13" style="position:absolute;margin-left:87.4pt;margin-top:65.7pt;width:90.45pt;height:10.25pt;z-index:251710464;visibility:visible;mso-wrap-style:square;mso-height-percent:0;mso-wrap-distance-left:9pt;mso-wrap-distance-top:0;mso-wrap-distance-right:9pt;mso-wrap-distance-bottom:0;mso-position-horizontal:absolute;mso-position-horizontal-relative:text;mso-position-vertical:absolute;mso-position-vertical-relative:text;mso-height-percent:0;mso-height-relative:margin;v-text-anchor:middle" o:gfxdata="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" adj="20373" fillcolor="#4f81bd [3204]" strokecolor="#243f60 [1604]" strokeweight="2pt"/>
+            </w:pict>
+          </mc:Fallback>
+        </mc:AlternateContent>
+      </w:r>
+      <w:r>
+        <w:rPr>
+          <w:b/>
+          <w:noProof/>
+        </w:rPr>
+        <mc:AlternateContent>
+          <mc:Choice Requires="wps">
+            <w:drawing>
+              <wp:anchor distT="0" distB="0" distL="114300" distR="114300" simplePos="0" relativeHeight="251709440" behindDoc="0" locked="0" layoutInCell="1" allowOverlap="1" wp14:anchorId="1A9E255B" wp14:editId="400BCB35">
+                <wp:simplePos x="0" y="0"/>
+                <wp:positionH relativeFrom="column">
+                  <wp:posOffset>-206654</wp:posOffset>
+                </wp:positionH>
+                <wp:positionV relativeFrom="paragraph">
+                  <wp:posOffset>613867</wp:posOffset>
+                </wp:positionV>
+                <wp:extent cx="1214323" cy="548640"/>
+                <wp:effectExtent l="0" t="0" r="24130" b="22860"/>
+                <wp:wrapNone/>
+                <wp:docPr id="43" name="Rectangle 43"/>
+                <wp:cNvGraphicFramePr/>
+                <a:graphic xmlns:a="http://schemas.openxmlformats.org/drawingml/2006/main">
+                  <a:graphicData uri="http://schemas.microsoft.com/office/word/2010/wordprocessingShape">
+                    <wps:wsp>
+                      <wps:cNvSpPr/>
+                      <wps:spPr>
+                        <a:xfrm>
+                          <a:off x="0" y="0"/>
+                          <a:ext cx="1214323" cy="548640"/>
+                        </a:xfrm>
+                        <a:prstGeom prst="rect">
+                          <a:avLst/>
+                        </a:prstGeom>
+                      </wps:spPr>
+                      <wps:style>
+                        <a:lnRef idx="2">
+                          <a:schemeClr val="accent1">
+                            <a:shade val="50000"/>
+                          </a:schemeClr>
+                        </a:lnRef>
+                        <a:fillRef idx="1">
+                          <a:schemeClr val="accent1"/>
+                        </a:fillRef>
+                        <a:effectRef idx="0">
+                          <a:schemeClr val="accent1"/>
+                        </a:effectRef>
+                        <a:fontRef idx="minor">
+                          <a:schemeClr val="lt1"/>
+                        </a:fontRef>
+                      </wps:style>
+                      <wps:txbx>
+                        <w:txbxContent>
+                          <w:p>
+                            <w:pPr>
+                              <w:jc w:val="center"/>
+                            </w:pPr>
+                            <w:r>
+                              <w:t>User Input: Date and Store</w:t>
+                            </w:r>
+                          </w:p>
+                        </w:txbxContent>
+                      </wps:txbx>
+                      <wps:bodyPr rot="0" spcFirstLastPara="0" vertOverflow="overflow" horzOverflow="overflow" vert="horz" wrap="square" lIns="91440" tIns="45720" rIns="91440" bIns="45720" numCol="1" spcCol="0" rtlCol="0" fromWordArt="0" anchor="ctr" anchorCtr="0" forceAA="0" compatLnSpc="1">
+                        <a:prstTxWarp prst="textNoShape">
+                          <a:avLst/>
+                        </a:prstTxWarp>
+                        <a:noAutofit/>
+                      </wps:bodyPr>
+                    </wps:wsp>
+                  </a:graphicData>
+                </a:graphic>
+              </wp:anchor>
+            </w:drawing>
+          </mc:Choice>
+          <mc:Fallback>
+            <w:pict>
+              <v:rect id="Rectangle 43" o:spid="_x0000_s1064" style="position:absolute;left:0;text-align:left;margin-left:-16.25pt;margin-top:48.35pt;width:95.6pt;height:43.2pt;z-index:251709440;visibility:visible;mso-wrap-style:square;mso-wrap-distance-left:9pt;mso-wrap-distance-top:0;mso-wrap-distance-right:9pt;mso-wrap-distance-bottom:0;mso-position-horizontal:absolute;mso-position-horizontal-relative:text;mso-position-vertical:absolute;mso-position-vertical-relative:text;v-text-anchor:middle" o:gfxdata="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" fillcolor="#4f81bd [3204]" strokecolor="#243f60 [1604]" strokeweight="2pt">
+                <v:textbox>
+                  <w:txbxContent>
+                    <w:p>
+                      <w:pPr>
+                        <w:jc w:val="center"/>
+                      </w:pPr>
+                      <w:r>
+                        <w:t>User Input: Date and Store</w:t>
+                      </w:r>
+                    </w:p>
+                  </w:txbxContent>
+                </v:textbox>
+              </v:rect>
+            </w:pict>
+          </mc:Fallback>
+        </mc:AlternateContent>
+      </w:r>
+      <w:r>
+        <w:rPr>
+          <w:b/>
+          <w:noProof/>
+        </w:rPr>
+        <mc:AlternateContent>
+          <mc:Choice Requires="wps">
+            <w:drawing>
+              <wp:anchor distT="0" distB="0" distL="114300" distR="114300" simplePos="0" relativeHeight="251708416" behindDoc="0" locked="0" layoutInCell="1" allowOverlap="1" wp14:anchorId="1F7F7E1B" wp14:editId="7915A114">
+                <wp:simplePos x="0" y="0"/>
+                <wp:positionH relativeFrom="column">
+                  <wp:posOffset>1299972</wp:posOffset>
+                </wp:positionH>
+                <wp:positionV relativeFrom="paragraph">
+                  <wp:posOffset>3924859</wp:posOffset>
+                </wp:positionV>
+                <wp:extent cx="2230882" cy="526695"/>
+                <wp:effectExtent l="0" t="0" r="17145" b="26035"/>
+                <wp:wrapNone/>
+                <wp:docPr id="42" name="Rectangle 42"/>
+                <wp:cNvGraphicFramePr/>
+                <a:graphic xmlns:a="http://schemas.openxmlformats.org/drawingml/2006/main">
+                  <a:graphicData uri="http://schemas.microsoft.com/office/word/2010/wordprocessingShape">
+                    <wps:wsp>
+                      <wps:cNvSpPr/>
+                      <wps:spPr>
+                        <a:xfrm>
+                          <a:off x="0" y="0"/>
+                          <a:ext cx="2230882" cy="526695"/>
+                        </a:xfrm>
+                        <a:prstGeom prst="rect">
+                          <a:avLst/>
+                        </a:prstGeom>
+                      </wps:spPr>
+                      <wps:style>
+                        <a:lnRef idx="2">
+                          <a:schemeClr val="accent1">
+                            <a:shade val="50000"/>
+                          </a:schemeClr>
+                        </a:lnRef>
+                        <a:fillRef idx="1">
+                          <a:schemeClr val="accent1"/>
+                        </a:fillRef>
+                        <a:effectRef idx="0">
+                          <a:schemeClr val="accent1"/>
+                        </a:effectRef>
+                        <a:fontRef idx="minor">
+                          <a:schemeClr val="lt1"/>
+                        </a:fontRef>
+                      </wps:style>
+                      <wps:txbx>
+                        <w:txbxContent>
+                          <w:p>
+                            <w:pPr>
+                              <w:jc w:val="center"/>
+                            </w:pPr>
+                            <w:r>
+                              <w:t>Split into live and upcoming list</w:t>
+                            </w:r>
+                          </w:p>
+                        </w:txbxContent>
+                      </wps:txbx>
+                      <wps:bodyPr rot="0" spcFirstLastPara="0" vertOverflow="overflow" horzOverflow="overflow" vert="horz" wrap="square" lIns="91440" tIns="45720" rIns="91440" bIns="45720" numCol="1" spcCol="0" rtlCol="0" fromWordArt="0" anchor="ctr" anchorCtr="0" forceAA="0" compatLnSpc="1">
+                        <a:prstTxWarp prst="textNoShape">
+                          <a:avLst/>
+                        </a:prstTxWarp>
+                        <a:noAutofit/>
+                      </wps:bodyPr>
+                    </wps:wsp>
+                  </a:graphicData>
+                </a:graphic>
+              </wp:anchor>
+            </w:drawing>
+          </mc:Choice>
+          <mc:Fallback>
+            <w:pict>
+              <v:rect id="Rectangle 42" o:spid="_x0000_s1065" style="position:absolute;left:0;text-align:left;margin-left:102.35pt;margin-top:309.05pt;width:175.65pt;height:41.45pt;z-index:251708416;visibility:visible;mso-wrap-style:square;mso-wrap-distance-left:9pt;mso-wrap-distance-top:0;mso-wrap-distance-right:9pt;mso-wrap-distance-bottom:0;mso-position-horizontal:absolute;mso-position-horizontal-relative:text;mso-position-vertical:absolute;mso-position-vertical-relative:text;v-text-anchor:middle" o:gfxdata="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" fillcolor="#4f81bd [3204]" strokecolor="#243f60 [1604]" strokeweight="2pt">
+                <v:textbox>
+                  <w:txbxContent>
+                    <w:p>
+                      <w:pPr>
+                        <w:jc w:val="center"/>
+                      </w:pPr>
+                      <w:r>
+                        <w:t>Split into live and upcoming list</w:t>
+                      </w:r>
+                    </w:p>
+                  </w:txbxContent>
+                </v:textbox>
+              </v:rect>
+            </w:pict>
+          </mc:Fallback>
+        </mc:AlternateContent>
+      </w:r>
+      <w:r>
+        <w:rPr>
+          <w:b/>
+          <w:noProof/>
+        </w:rPr>
+        <mc:AlternateContent>
+          <mc:Choice Requires="wps">
+            <w:drawing>
+              <wp:anchor distT="0" distB="0" distL="114300" distR="114300" simplePos="0" relativeHeight="251706368" behindDoc="0" locked="0" layoutInCell="1" allowOverlap="1" wp14:anchorId="4DD18336" wp14:editId="79A38DB3">
+                <wp:simplePos x="0" y="0"/>
+                <wp:positionH relativeFrom="column">
+                  <wp:posOffset>1299972</wp:posOffset>
+                </wp:positionH>
+                <wp:positionV relativeFrom="paragraph">
+                  <wp:posOffset>2506319</wp:posOffset>
+                </wp:positionV>
+                <wp:extent cx="2230882" cy="526695"/>
+                <wp:effectExtent l="0" t="0" r="17145" b="26035"/>
+                <wp:wrapNone/>
+                <wp:docPr id="41" name="Rectangle 41"/>
+                <wp:cNvGraphicFramePr/>
+                <a:graphic xmlns:a="http://schemas.openxmlformats.org/drawingml/2006/main">
+                  <a:graphicData uri="http://schemas.microsoft.com/office/word/2010/wordprocessingShape">
+                    <wps:wsp>
+                      <wps:cNvSpPr/>
+                      <wps:spPr>
+                        <a:xfrm>
+                          <a:off x="0" y="0"/>
+                          <a:ext cx="2230882" cy="526695"/>
+                        </a:xfrm>
+                        <a:prstGeom prst="rect">
+                          <a:avLst/>
+                        </a:prstGeom>
+                      </wps:spPr>
+                      <wps:style>
+                        <a:lnRef idx="2">
+                          <a:schemeClr val="accent1">
+                            <a:shade val="50000"/>
+                          </a:schemeClr>
+                        </a:lnRef>
+                        <a:fillRef idx="1">
+                          <a:schemeClr val="accent1"/>
+                        </a:fillRef>
+                        <a:effectRef idx="0">
+                          <a:schemeClr val="accent1"/>
+                        </a:effectRef>
+                        <a:fontRef idx="minor">
+                          <a:schemeClr val="lt1"/>
+                        </a:fontRef>
+                      </wps:style>
+                      <wps:txbx>
+                        <w:txbxContent>
+                          <w:p>
+                            <w:pPr>
+                              <w:jc w:val="center"/>
+                            </w:pPr>
+                            <w:r>
+                              <w:t>Filter out Events base on date and store and date range</w:t>
+                            </w:r>
+                          </w:p>
+                        </w:txbxContent>
+                      </wps:txbx>
+                      <wps:bodyPr rot="0" spcFirstLastPara="0" vertOverflow="overflow" horzOverflow="overflow" vert="horz" wrap="square" lIns="91440" tIns="45720" rIns="91440" bIns="45720" numCol="1" spcCol="0" rtlCol="0" fromWordArt="0" anchor="ctr" anchorCtr="0" forceAA="0" compatLnSpc="1">
+                        <a:prstTxWarp prst="textNoShape">
+                          <a:avLst/>
+                        </a:prstTxWarp>
+                        <a:noAutofit/>
+                      </wps:bodyPr>
+                    </wps:wsp>
+                  </a:graphicData>
+                </a:graphic>
+              </wp:anchor>
+            </w:drawing>
+          </mc:Choice>
+          <mc:Fallback>
+            <w:pict>
+              <v:rect id="Rectangle 41" o:spid="_x0000_s1066" style="position:absolute;left:0;text-align:left;margin-left:102.35pt;margin-top:197.35pt;width:175.65pt;height:41.45pt;z-index:251706368;visibility:visible;mso-wrap-style:square;mso-wrap-distance-left:9pt;mso-wrap-distance-top:0;mso-wrap-distance-right:9pt;mso-wrap-distance-bottom:0;mso-position-horizontal:absolute;mso-position-horizontal-relative:text;mso-position-vertical:absolute;mso-position-vertical-relative:text;v-text-anchor:middle" o:gfxdata="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" fillcolor="#4f81bd [3204]" strokecolor="#243f60 [1604]" strokeweight="2pt">
+                <v:textbox>
+                  <w:txbxContent>
+                    <w:p>
+                      <w:pPr>
+                        <w:jc w:val="center"/>
+                      </w:pPr>
+                      <w:r>
+                        <w:t>Filter out Events base on date and store and date range</w:t>
+                      </w:r>
+                    </w:p>
+                  </w:txbxContent>
+                </v:textbox>
+              </v:rect>
+            </w:pict>
+          </mc:Fallback>
+        </mc:AlternateContent>
+      </w:r>
+      <w:r>
+        <w:rPr>
+          <w:b/>
+          <w:noProof/>
+        </w:rPr>
+        <mc:AlternateContent>
+          <mc:Choice Requires="wps">
+            <w:drawing>
+              <wp:anchor distT="0" distB="0" distL="114300" distR="114300" simplePos="0" relativeHeight="251704320" behindDoc="0" locked="0" layoutInCell="1" allowOverlap="1" wp14:anchorId="127FF920" wp14:editId="52850615">
+                <wp:simplePos x="0" y="0"/>
+                <wp:positionH relativeFrom="column">
+                  <wp:posOffset>1299845</wp:posOffset>
+                </wp:positionH>
+                <wp:positionV relativeFrom="paragraph">
+                  <wp:posOffset>1241120</wp:posOffset>
+                </wp:positionV>
+                <wp:extent cx="2230882" cy="526695"/>
+                <wp:effectExtent l="0" t="0" r="17145" b="26035"/>
+                <wp:wrapNone/>
+                <wp:docPr id="37" name="Rectangle 37"/>
+                <wp:cNvGraphicFramePr/>
+                <a:graphic xmlns:a="http://schemas.openxmlformats.org/drawingml/2006/main">
+                  <a:graphicData uri="http://schemas.microsoft.com/office/word/2010/wordprocessingShape">
+                    <wps:wsp>
+                      <wps:cNvSpPr/>
+                      <wps:spPr>
+                        <a:xfrm>
+                          <a:off x="0" y="0"/>
+                          <a:ext cx="2230882" cy="526695"/>
+                        </a:xfrm>
+                        <a:prstGeom prst="rect">
+                          <a:avLst/>
+                        </a:prstGeom>
+                      </wps:spPr>
+                      <wps:style>
+                        <a:lnRef idx="2">
+                          <a:schemeClr val="accent1">
+                            <a:shade val="50000"/>
+                          </a:schemeClr>
+                        </a:lnRef>
+                        <a:fillRef idx="1">
+                          <a:schemeClr val="accent1"/>
+                        </a:fillRef>
+                        <a:effectRef idx="0">
+                          <a:schemeClr val="accent1"/>
+                        </a:effectRef>
+                        <a:fontRef idx="minor">
+                          <a:schemeClr val="lt1"/>
+                        </a:fontRef>
+                      </wps:style>
+                      <wps:txbx>
+                        <w:txbxContent>
+                          <w:p>
+                            <w:pPr>
+                              <w:jc w:val="center"/>
+                            </w:pPr>
+                            <w:proofErr w:type="gramStart"/>
+                            <w:r>
+                              <w:t>First Record?</w:t>
+                            </w:r>
+                            <w:proofErr w:type="gramEnd"/>
+                          </w:p>
+                        </w:txbxContent>
+                      </wps:txbx>
+                      <wps:bodyPr rot="0" spcFirstLastPara="0" vertOverflow="overflow" horzOverflow="overflow" vert="horz" wrap="square" lIns="91440" tIns="45720" rIns="91440" bIns="45720" numCol="1" spcCol="0" rtlCol="0" fromWordArt="0" anchor="ctr" anchorCtr="0" forceAA="0" compatLnSpc="1">
+                        <a:prstTxWarp prst="textNoShape">
+                          <a:avLst/>
+                        </a:prstTxWarp>
+                        <a:noAutofit/>
+                      </wps:bodyPr>
+                    </wps:wsp>
+                  </a:graphicData>
+                </a:graphic>
+              </wp:anchor>
+            </w:drawing>
+          </mc:Choice>
+          <mc:Fallback>
+            <w:pict>
+              <v:rect id="Rectangle 37" o:spid="_x0000_s1067" style="position:absolute;left:0;text-align:left;margin-left:102.35pt;margin-top:97.75pt;width:175.65pt;height:41.45pt;z-index:251704320;visibility:visible;mso-wrap-style:square;mso-wrap-distance-left:9pt;mso-wrap-distance-top:0;mso-wrap-distance-right:9pt;mso-wrap-distance-bottom:0;mso-position-horizontal:absolute;mso-position-horizontal-relative:text;mso-position-vertical:absolute;mso-position-vertical-relative:text;v-text-anchor:middle" o:gfxdata="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" fillcolor="#4f81bd [3204]" strokecolor="#243f60 [1604]" strokeweight="2pt">
+                <v:textbox>
+                  <w:txbxContent>
+                    <w:p>
+                      <w:pPr>
+                        <w:jc w:val="center"/>
+                      </w:pPr>
+                      <w:proofErr w:type="gramStart"/>
+                      <w:r>
+                        <w:t>First Record?</w:t>
+                      </w:r>
+                      <w:proofErr w:type="gramEnd"/>
+                    </w:p>
+                  </w:txbxContent>
+                </v:textbox>
+              </v:rect>
+            </w:pict>
+          </mc:Fallback>
+        </mc:AlternateContent>
+      </w:r>
+      <w:r>
+        <w:rPr>
+          <w:b/>
+          <w:noProof/>
+        </w:rPr>
+        <mc:AlternateContent>
+          <mc:Choice Requires="wps">
+            <w:drawing>
+              <wp:anchor distT="0" distB="0" distL="114300" distR="114300" simplePos="0" relativeHeight="251701248" behindDoc="0" locked="0" layoutInCell="1" allowOverlap="1" wp14:anchorId="2DD8EC47" wp14:editId="75ED22B3">
+                <wp:simplePos x="0" y="0"/>
+                <wp:positionH relativeFrom="column">
+                  <wp:posOffset>2316480</wp:posOffset>
+                </wp:positionH>
+                <wp:positionV relativeFrom="paragraph">
+                  <wp:posOffset>3239389</wp:posOffset>
+                </wp:positionV>
+                <wp:extent cx="102412" cy="599847"/>
+                <wp:effectExtent l="19050" t="0" r="31115" b="29210"/>
+                <wp:wrapNone/>
+                <wp:docPr id="31" name="Down Arrow 31"/>
+                <wp:cNvGraphicFramePr/>
+                <a:graphic xmlns:a="http://schemas.openxmlformats.org/drawingml/2006/main">
+                  <a:graphicData uri="http://schemas.microsoft.com/office/word/2010/wordprocessingShape">
+                    <wps:wsp>
+                      <wps:cNvSpPr/>
+                      <wps:spPr>
+                        <a:xfrm>
+                          <a:off x="0" y="0"/>
+                          <a:ext cx="102412" cy="599847"/>
+                        </a:xfrm>
+                        <a:prstGeom prst="downArrow">
+                          <a:avLst/>
+                        </a:prstGeom>
+                      </wps:spPr>
+                      <wps:style>
+                        <a:lnRef idx="2">
+                          <a:schemeClr val="accent1">
+                            <a:shade val="50000"/>
+                          </a:schemeClr>
+                        </a:lnRef>
+                        <a:fillRef idx="1">
+                          <a:schemeClr val="accent1"/>
+                        </a:fillRef>
+                        <a:effectRef idx="0">
+                          <a:schemeClr val="accent1"/>
+                        </a:effectRef>
+                        <a:fontRef idx="minor">
+                          <a:schemeClr val="lt1"/>
+                        </a:fontRef>
+                      </wps:style>
+                      <wps:bodyPr rot="0" spcFirstLastPara="0" vertOverflow="overflow" horzOverflow="overflow" vert="horz" wrap="square" lIns="91440" tIns="45720" rIns="91440" bIns="45720" numCol="1" spcCol="0" rtlCol="0" fromWordArt="0" anchor="ctr" anchorCtr="0" forceAA="0" compatLnSpc="1">
+                        <a:prstTxWarp prst="textNoShape">
+                          <a:avLst/>
+                        </a:prstTxWarp>
+                        <a:noAutofit/>
+                      </wps:bodyPr>
+                    </wps:wsp>
+                  </a:graphicData>
+                </a:graphic>
+              </wp:anchor>
+            </w:drawing>
+          </mc:Choice>
+          <mc:Fallback>
+            <w:pict>
+              <v:shape id="Down Arrow 31" o:spid="_x0000_s1026" type="#_x0000_t67" style="position:absolute;margin-left:182.4pt;margin-top:255.05pt;width:8.05pt;height:47.25pt;z-index:251701248;visibility:visible;mso-wrap-style:square;mso-wrap-distance-left:9pt;mso-wrap-distance-top:0;mso-wrap-distance-right:9pt;mso-wrap-distance-bottom:0;mso-position-horizontal:absolute;mso-position-horizontal-relative:text;mso-position-vertical:absolute;mso-position-vertical-relative:text;v-text-anchor:middle" o:gfxdata="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" adj="19756" fillcolor="#4f81bd [3204]" strokecolor="#243f60 [1604]" strokeweight="2pt"/>
+            </w:pict>
+          </mc:Fallback>
+        </mc:AlternateContent>
+      </w:r>
+      <w:r>
+        <w:rPr>
+          <w:b/>
+          <w:noProof/>
+        </w:rPr>
+        <mc:AlternateContent>
+          <mc:Choice Requires="wps">
+            <w:drawing>
+              <wp:anchor distT="0" distB="0" distL="114300" distR="114300" simplePos="0" relativeHeight="251699200" behindDoc="0" locked="0" layoutInCell="1" allowOverlap="1" wp14:anchorId="6168D558" wp14:editId="0DCD8CAE">
+                <wp:simplePos x="0" y="0"/>
+                <wp:positionH relativeFrom="column">
+                  <wp:posOffset>2316480</wp:posOffset>
+                </wp:positionH>
+                <wp:positionV relativeFrom="paragraph">
+                  <wp:posOffset>1813103</wp:posOffset>
+                </wp:positionV>
+                <wp:extent cx="102412" cy="599847"/>
+                <wp:effectExtent l="19050" t="0" r="31115" b="29210"/>
+                <wp:wrapNone/>
+                <wp:docPr id="29" name="Down Arrow 29"/>
+                <wp:cNvGraphicFramePr/>
+                <a:graphic xmlns:a="http://schemas.openxmlformats.org/drawingml/2006/main">
+                  <a:graphicData uri="http://schemas.microsoft.com/office/word/2010/wordprocessingShape">
+                    <wps:wsp>
+                      <wps:cNvSpPr/>
+                      <wps:spPr>
+                        <a:xfrm>
+                          <a:off x="0" y="0"/>
+                          <a:ext cx="102412" cy="599847"/>
+                        </a:xfrm>
+                        <a:prstGeom prst="downArrow">
+                          <a:avLst/>
+                        </a:prstGeom>
+                      </wps:spPr>
+                      <wps:style>
+                        <a:lnRef idx="2">
+                          <a:schemeClr val="accent1">
+                            <a:shade val="50000"/>
+                          </a:schemeClr>
+                        </a:lnRef>
+                        <a:fillRef idx="1">
+                          <a:schemeClr val="accent1"/>
+                        </a:fillRef>
+                        <a:effectRef idx="0">
+                          <a:schemeClr val="accent1"/>
+                        </a:effectRef>
+                        <a:fontRef idx="minor">
+                          <a:schemeClr val="lt1"/>
+                        </a:fontRef>
+                      </wps:style>
+                      <wps:bodyPr rot="0" spcFirstLastPara="0" vertOverflow="overflow" horzOverflow="overflow" vert="horz" wrap="square" lIns="91440" tIns="45720" rIns="91440" bIns="45720" numCol="1" spcCol="0" rtlCol="0" fromWordArt="0" anchor="ctr" anchorCtr="0" forceAA="0" compatLnSpc="1">
+                        <a:prstTxWarp prst="textNoShape">
+                          <a:avLst/>
+                        </a:prstTxWarp>
+                        <a:noAutofit/>
+                      </wps:bodyPr>
+                    </wps:wsp>
+                  </a:graphicData>
+                </a:graphic>
+              </wp:anchor>
+            </w:drawing>
+          </mc:Choice>
+          <mc:Fallback>
+            <w:pict>
+              <v:shape id="Down Arrow 29" o:spid="_x0000_s1026" type="#_x0000_t67" style="position:absolute;margin-left:182.4pt;margin-top:142.75pt;width:8.05pt;height:47.25pt;z-index:251699200;visibility:visible;mso-wrap-style:square;mso-wrap-distance-left:9pt;mso-wrap-distance-top:0;mso-wrap-distance-right:9pt;mso-wrap-distance-bottom:0;mso-position-horizontal:absolute;mso-position-horizontal-relative:text;mso-position-vertical:absolute;mso-position-vertical-relative:text;v-text-anchor:middle" o:gfxdata="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" adj="19756" fillcolor="#4f81bd [3204]" strokecolor="#243f60 [1604]" strokeweight="2pt"/>
+            </w:pict>
+          </mc:Fallback>
+        </mc:AlternateContent>
+      </w:r>
+      <w:r>
+        <w:rPr>
+          <w:b/>
+          <w:noProof/>
+        </w:rPr>
+        <mc:AlternateContent>
+          <mc:Choice Requires="wps">
+            <w:drawing>
+              <wp:anchor distT="0" distB="0" distL="114300" distR="114300" simplePos="0" relativeHeight="251697152" behindDoc="0" locked="0" layoutInCell="1" allowOverlap="1">
+                <wp:simplePos x="0" y="0"/>
+                <wp:positionH relativeFrom="column">
+                  <wp:posOffset>2316480</wp:posOffset>
+                </wp:positionH>
+                <wp:positionV relativeFrom="paragraph">
+                  <wp:posOffset>613588</wp:posOffset>
+                </wp:positionV>
+                <wp:extent cx="102412" cy="599847"/>
+                <wp:effectExtent l="19050" t="0" r="31115" b="29210"/>
+                <wp:wrapNone/>
+                <wp:docPr id="26" name="Down Arrow 26"/>
+                <wp:cNvGraphicFramePr/>
+                <a:graphic xmlns:a="http://schemas.openxmlformats.org/drawingml/2006/main">
+                  <a:graphicData uri="http://schemas.microsoft.com/office/word/2010/wordprocessingShape">
+                    <wps:wsp>
+                      <wps:cNvSpPr/>
+                      <wps:spPr>
+                        <a:xfrm>
+                          <a:off x="0" y="0"/>
+                          <a:ext cx="102412" cy="599847"/>
+                        </a:xfrm>
+                        <a:prstGeom prst="downArrow">
+                          <a:avLst/>
+                        </a:prstGeom>
+                      </wps:spPr>
+                      <wps:style>
+                        <a:lnRef idx="2">
+                          <a:schemeClr val="accent1">
+                            <a:shade val="50000"/>
+                          </a:schemeClr>
+                        </a:lnRef>
+                        <a:fillRef idx="1">
+                          <a:schemeClr val="accent1"/>
+                        </a:fillRef>
+                        <a:effectRef idx="0">
+                          <a:schemeClr val="accent1"/>
+                        </a:effectRef>
+                        <a:fontRef idx="minor">
+                          <a:schemeClr val="lt1"/>
+                        </a:fontRef>
+                      </wps:style>
+                      <wps:bodyPr rot="0" spcFirstLastPara="0" vertOverflow="overflow" horzOverflow="overflow" vert="horz" wrap="square" lIns="91440" tIns="45720" rIns="91440" bIns="45720" numCol="1" spcCol="0" rtlCol="0" fromWordArt="0" anchor="ctr" anchorCtr="0" forceAA="0" compatLnSpc="1">
+                        <a:prstTxWarp prst="textNoShape">
+                          <a:avLst/>
+                        </a:prstTxWarp>
+                        <a:noAutofit/>
+                      </wps:bodyPr>
+                    </wps:wsp>
+                  </a:graphicData>
+                </a:graphic>
+              </wp:anchor>
+            </w:drawing>
+          </mc:Choice>
+          <mc:Fallback>
+            <w:pict>
+              <v:shape id="Down Arrow 26" o:spid="_x0000_s1026" type="#_x0000_t67" style="position:absolute;margin-left:182.4pt;margin-top:48.3pt;width:8.05pt;height:47.25pt;z-index:251697152;visibility:visible;mso-wrap-style:square;mso-wrap-distance-left:9pt;mso-wrap-distance-top:0;mso-wrap-distance-right:9pt;mso-wrap-distance-bottom:0;mso-position-horizontal:absolute;mso-position-horizontal-relative:text;mso-position-vertical:absolute;mso-position-vertical-relative:text;v-text-anchor:middle" o:gfxdata="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" adj="19756" fillcolor="#4f81bd [3204]" strokecolor="#243f60 [1604]" strokeweight="2pt"/>
+            </w:pict>
+          </mc:Fallback>
+        </mc:AlternateContent>
+      </w:r>
+      <w:r>
+        <w:rPr>
+          <w:b/>
+          <w:noProof/>
+        </w:rPr>
+        <mc:AlternateContent>
+          <mc:Choice Requires="wps">
+            <w:drawing>
+              <wp:anchor distT="0" distB="0" distL="114300" distR="114300" simplePos="0" relativeHeight="251696128" behindDoc="0" locked="0" layoutInCell="1" allowOverlap="1" wp14:anchorId="6D53FFB6" wp14:editId="4A85EAF8">
+                <wp:simplePos x="0" y="0"/>
+                <wp:positionH relativeFrom="column">
+                  <wp:posOffset>1333907</wp:posOffset>
+                </wp:positionH>
+                <wp:positionV relativeFrom="paragraph">
+                  <wp:posOffset>179705</wp:posOffset>
+                </wp:positionV>
+                <wp:extent cx="2157984" cy="365760"/>
+                <wp:effectExtent l="0" t="0" r="13970" b="15240"/>
+                <wp:wrapNone/>
+                <wp:docPr id="16" name="Rounded Rectangle 16"/>
+                <wp:cNvGraphicFramePr/>
+                <a:graphic xmlns:a="http://schemas.openxmlformats.org/drawingml/2006/main">
+                  <a:graphicData uri="http://schemas.microsoft.com/office/word/2010/wordprocessingShape">
+                    <wps:wsp>
+                      <wps:cNvSpPr/>
+                      <wps:spPr>
+                        <a:xfrm>
+                          <a:off x="0" y="0"/>
+                          <a:ext cx="2157984" cy="365760"/>
+                        </a:xfrm>
+                        <a:prstGeom prst="roundRect">
+                          <a:avLst/>
+                        </a:prstGeom>
+                      </wps:spPr>
+                      <wps:style>
+                        <a:lnRef idx="2">
+                          <a:schemeClr val="accent1">
+                            <a:shade val="50000"/>
+                          </a:schemeClr>
+                        </a:lnRef>
+                        <a:fillRef idx="1">
+                          <a:schemeClr val="accent1"/>
+                        </a:fillRef>
+                        <a:effectRef idx="0">
+                          <a:schemeClr val="accent1"/>
+                        </a:effectRef>
+                        <a:fontRef idx="minor">
+                          <a:schemeClr val="lt1"/>
+                        </a:fontRef>
+                      </wps:style>
+                      <wps:txbx>
+                        <w:txbxContent>
+                          <w:p>
+                            <w:pPr>
+                              <w:jc w:val="center"/>
+                            </w:pPr>
+                            <w:r>
+                              <w:t>Category Data Pool</w:t>
+                            </w:r>
+                          </w:p>
+                        </w:txbxContent>
+                      </wps:txbx>
+                      <wps:bodyPr rot="0" spcFirstLastPara="0" vertOverflow="overflow" horzOverflow="overflow" vert="horz" wrap="square" lIns="91440" tIns="45720" rIns="91440" bIns="45720" numCol="1" spcCol="0" rtlCol="0" fromWordArt="0" anchor="ctr" anchorCtr="0" forceAA="0" compatLnSpc="1">
+                        <a:prstTxWarp prst="textNoShape">
+                          <a:avLst/>
+                        </a:prstTxWarp>
+                        <a:noAutofit/>
+                      </wps:bodyPr>
+                    </wps:wsp>
+                  </a:graphicData>
+                </a:graphic>
+                <wp14:sizeRelH relativeFrom="margin">
+                  <wp14:pctWidth>0</wp14:pctWidth>
+                </wp14:sizeRelH>
+                <wp14:sizeRelV relativeFrom="margin">
+                  <wp14:pctHeight>0</wp14:pctHeight>
+                </wp14:sizeRelV>
+              </wp:anchor>
+            </w:drawing>
+          </mc:Choice>
+          <mc:Fallback>
+            <w:pict>
+              <v:roundrect id="Rounded Rectangle 16" o:spid="_x0000_s1068" style="position:absolute;left:0;text-align:left;margin-left:105.05pt;margin-top:14.15pt;width:169.9pt;height:28.8pt;z-index:251696128;visibility:visible;mso-wrap-style:square;mso-width-percent:0;mso-height-percent:0;mso-wrap-distance-left:9pt;mso-wrap-distance-top:0;mso-wrap-distance-right:9pt;mso-wrap-distance-bottom:0;mso-position-horizontal:absolute;mso-position-horizontal-relative:text;mso-position-vertical:absolute;mso-position-vertical-relative:text;mso-width-percent:0;mso-height-percent:0;mso-width-relative:margin;mso-height-relative:margin;v-text-anchor:middle" arcsize="10923f" o:gfxdata="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" fillcolor="#4f81bd [3204]" strokecolor="#243f60 [1604]" strokeweight="2pt">
+                <v:textbox>
+                  <w:txbxContent>
+                    <w:p>
+                      <w:pPr>
+                        <w:jc w:val="center"/>
+                      </w:pPr>
+                      <w:r>
+                        <w:t>Category Data Pool</w:t>
+                      </w:r>
+                    </w:p>
+                  </w:txbxContent>
+                </v:textbox>
+              </v:roundrect>
+            </w:pict>
+          </mc:Fallback>
+        </mc:AlternateContent>
+      </w:r>
+      <w:r>
+        <w:rPr>
+          <w:b/>
+          <w:noProof/>
+        </w:rPr>
+        <mc:AlternateContent>
+          <mc:Choice Requires="wps">
+            <w:drawing>
+              <wp:anchor distT="0" distB="0" distL="114300" distR="114300" simplePos="0" relativeHeight="251694080" behindDoc="0" locked="0" layoutInCell="1" allowOverlap="1">
+                <wp:simplePos x="0" y="0"/>
+                <wp:positionH relativeFrom="column">
+                  <wp:posOffset>1371244</wp:posOffset>
+                </wp:positionH>
+                <wp:positionV relativeFrom="paragraph">
+                  <wp:posOffset>5250053</wp:posOffset>
+                </wp:positionV>
+                <wp:extent cx="2157984" cy="365760"/>
+                <wp:effectExtent l="0" t="0" r="13970" b="15240"/>
+                <wp:wrapNone/>
+                <wp:docPr id="3" name="Rounded Rectangle 3"/>
+                <wp:cNvGraphicFramePr/>
+                <a:graphic xmlns:a="http://schemas.openxmlformats.org/drawingml/2006/main">
+                  <a:graphicData uri="http://schemas.microsoft.com/office/word/2010/wordprocessingShape">
+                    <wps:wsp>
+                      <wps:cNvSpPr/>
+                      <wps:spPr>
+                        <a:xfrm>
+                          <a:off x="0" y="0"/>
+                          <a:ext cx="2157984" cy="365760"/>
+                        </a:xfrm>
+                        <a:prstGeom prst="roundRect">
+                          <a:avLst/>
+                        </a:prstGeom>
+                      </wps:spPr>
+                      <wps:style>
+                        <a:lnRef idx="2">
+                          <a:schemeClr val="accent1">
+                            <a:shade val="50000"/>
+                          </a:schemeClr>
+                        </a:lnRef>
+                        <a:fillRef idx="1">
+                          <a:schemeClr val="accent1"/>
+                        </a:fillRef>
+                        <a:effectRef idx="0">
+                          <a:schemeClr val="accent1"/>
+                        </a:effectRef>
+                        <a:fontRef idx="minor">
+                          <a:schemeClr val="lt1"/>
+                        </a:fontRef>
+                      </wps:style>
+                      <wps:txbx>
+                        <w:txbxContent>
+                          <w:p>
+                            <w:pPr>
+                              <w:jc w:val="center"/>
+                            </w:pPr>
+                            <w:proofErr w:type="spellStart"/>
+                            <w:r>
+                              <w:t>Category_Sortentry_Table</w:t>
+                            </w:r>
+                            <w:proofErr w:type="spellEnd"/>
+                          </w:p>
+                        </w:txbxContent>
+                      </wps:txbx>
+                      <wps:bodyPr rot="0" spcFirstLastPara="0" vertOverflow="overflow" horzOverflow="overflow" vert="horz" wrap="square" lIns="91440" tIns="45720" rIns="91440" bIns="45720" numCol="1" spcCol="0" rtlCol="0" fromWordArt="0" anchor="ctr" anchorCtr="0" forceAA="0" compatLnSpc="1">
+                        <a:prstTxWarp prst="textNoShape">
+                          <a:avLst/>
+                        </a:prstTxWarp>
+                        <a:noAutofit/>
+                      </wps:bodyPr>
+                    </wps:wsp>
+                  </a:graphicData>
+                </a:graphic>
+                <wp14:sizeRelH relativeFrom="margin">
+                  <wp14:pctWidth>0</wp14:pctWidth>
+                </wp14:sizeRelH>
+                <wp14:sizeRelV relativeFrom="margin">
+                  <wp14:pctHeight>0</wp14:pctHeight>
+                </wp14:sizeRelV>
+              </wp:anchor>
+            </w:drawing>
+          </mc:Choice>
+          <mc:Fallback>
+            <w:pict>
+              <v:roundrect id="Rounded Rectangle 3" o:spid="_x0000_s1069" style="position:absolute;left:0;text-align:left;margin-left:107.95pt;margin-top:413.4pt;width:169.9pt;height:28.8pt;z-index:251694080;visibility:visible;mso-wrap-style:square;mso-width-percent:0;mso-height-percent:0;mso-wrap-distance-left:9pt;mso-wrap-distance-top:0;mso-wrap-distance-right:9pt;mso-wrap-distance-bottom:0;mso-position-horizontal:absolute;mso-position-horizontal-relative:text;mso-position-vertical:absolute;mso-position-vertical-relative:text;mso-width-percent:0;mso-height-percent:0;mso-width-relative:margin;mso-height-relative:margin;v-text-anchor:middle" arcsize="10923f" o:gfxdata="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" fillcolor="#4f81bd [3204]" strokecolor="#243f60 [1604]" strokeweight="2pt">
+                <v:textbox>
+                  <w:txbxContent>
+                    <w:p>
+                      <w:pPr>
+                        <w:jc w:val="center"/>
+                      </w:pPr>
+                      <w:proofErr w:type="spellStart"/>
+                      <w:r>
+                        <w:t>Category_Sortentry_Table</w:t>
+                      </w:r>
+                      <w:proofErr w:type="spellEnd"/>
+                    </w:p>
+                  </w:txbxContent>
+                </v:textbox>
+              </v:roundrect>
+            </w:pict>
+          </mc:Fallback>
+        </mc:AlternateContent>
+      </w:r>
     </w:p>
     <w:sectPr>
       <w:pgSz w:w="11906" w:h="16838"/>
@@ -3098,6 +5738,208 @@
     </w:lvl>
   </w:abstractNum>
   <w:abstractNum w:abstractNumId="2">
+    <w:nsid w:val="368012D6"/>
+    <w:multiLevelType w:val="hybridMultilevel"/>
+    <w:tmpl w:val="5EC4EB14"/>
+    <w:lvl w:ilvl="0" w:tplc="04090011">
+      <w:start w:val="1"/>
+      <w:numFmt w:val="decimal"/>
+      <w:lvlText w:val="%1)"/>
+      <w:lvlJc w:val="left"/>
+      <w:pPr>
+        <w:ind w:left="720" w:hanging="360"/>
+      </w:pPr>
+      <w:rPr>
+        <w:rFonts w:hint="default"/>
+      </w:rPr>
+    </w:lvl>
+    <w:lvl w:ilvl="1" w:tplc="04090019" w:tentative="1">
+      <w:start w:val="1"/>
+      <w:numFmt w:val="lowerLetter"/>
+      <w:lvlText w:val="%2."/>
+      <w:lvlJc w:val="left"/>
+      <w:pPr>
+        <w:ind w:left="1440" w:hanging="360"/>
+      </w:pPr>
+    </w:lvl>
+    <w:lvl w:ilvl="2" w:tplc="0409001B" w:tentative="1">
+      <w:start w:val="1"/>
+      <w:numFmt w:val="lowerRoman"/>
+      <w:lvlText w:val="%3."/>
+      <w:lvlJc w:val="right"/>
+      <w:pPr>
+        <w:ind w:left="2160" w:hanging="180"/>
+      </w:pPr>
+    </w:lvl>
+    <w:lvl w:ilvl="3" w:tplc="0409000F" w:tentative="1">
+      <w:start w:val="1"/>
+      <w:numFmt w:val="decimal"/>
+      <w:lvlText w:val="%4."/>
+      <w:lvlJc w:val="left"/>
+      <w:pPr>
+        <w:ind w:left="2880" w:hanging="360"/>
+      </w:pPr>
+    </w:lvl>
+    <w:lvl w:ilvl="4" w:tplc="04090019" w:tentative="1">
+      <w:start w:val="1"/>
+      <w:numFmt w:val="lowerLetter"/>
+      <w:lvlText w:val="%5."/>
+      <w:lvlJc w:val="left"/>
+      <w:pPr>
+        <w:ind w:left="3600" w:hanging="360"/>
+      </w:pPr>
+    </w:lvl>
+    <w:lvl w:ilvl="5" w:tplc="0409001B" w:tentative="1">
+      <w:start w:val="1"/>
+      <w:numFmt w:val="lowerRoman"/>
+      <w:lvlText w:val="%6."/>
+      <w:lvlJc w:val="right"/>
+      <w:pPr>
+        <w:ind w:left="4320" w:hanging="180"/>
+      </w:pPr>
+    </w:lvl>
+    <w:lvl w:ilvl="6" w:tplc="0409000F" w:tentative="1">
+      <w:start w:val="1"/>
+      <w:numFmt w:val="decimal"/>
+      <w:lvlText w:val="%7."/>
+      <w:lvlJc w:val="left"/>
+      <w:pPr>
+        <w:ind w:left="5040" w:hanging="360"/>
+      </w:pPr>
+    </w:lvl>
+    <w:lvl w:ilvl="7" w:tplc="04090019" w:tentative="1">
+      <w:start w:val="1"/>
+      <w:numFmt w:val="lowerLetter"/>
+      <w:lvlText w:val="%8."/>
+      <w:lvlJc w:val="left"/>
+      <w:pPr>
+        <w:ind w:left="5760" w:hanging="360"/>
+      </w:pPr>
+    </w:lvl>
+    <w:lvl w:ilvl="8" w:tplc="0409001B" w:tentative="1">
+      <w:start w:val="1"/>
+      <w:numFmt w:val="lowerRoman"/>
+      <w:lvlText w:val="%9."/>
+      <w:lvlJc w:val="right"/>
+      <w:pPr>
+        <w:ind w:left="6480" w:hanging="180"/>
+      </w:pPr>
+    </w:lvl>
+  </w:abstractNum>
+  <w:abstractNum w:abstractNumId="3">
+    <w:nsid w:val="60E50EF5"/>
+    <w:multiLevelType w:val="hybridMultilevel"/>
+    <w:tmpl w:val="32BA8DA8"/>
+    <w:lvl w:ilvl="0" w:tplc="D21E681A">
+      <w:start w:val="3"/>
+      <w:numFmt w:val="bullet"/>
+      <w:lvlText w:val="-"/>
+      <w:lvlJc w:val="left"/>
+      <w:pPr>
+        <w:ind w:left="720" w:hanging="360"/>
+      </w:pPr>
+      <w:rPr>
+        <w:rFonts w:ascii="Calibri" w:eastAsiaTheme="minorEastAsia" w:hAnsi="Calibri" w:cs="Calibri" w:hint="default"/>
+      </w:rPr>
+    </w:lvl>
+    <w:lvl w:ilvl="1" w:tplc="04090003" w:tentative="1">
+      <w:start w:val="1"/>
+      <w:numFmt w:val="bullet"/>
+      <w:lvlText w:val="o"/>
+      <w:lvlJc w:val="left"/>
+      <w:pPr>
+        <w:ind w:left="1440" w:hanging="360"/>
+      </w:pPr>
+      <w:rPr>
+        <w:rFonts w:ascii="Courier New" w:hAnsi="Courier New" w:cs="Courier New" w:hint="default"/>
+      </w:rPr>
+    </w:lvl>
+    <w:lvl w:ilvl="2" w:tplc="04090005" w:tentative="1">
+      <w:start w:val="1"/>
+      <w:numFmt w:val="bullet"/>
+      <w:lvlText w:val=""/>
+      <w:lvlJc w:val="left"/>
+      <w:pPr>
+        <w:ind w:left="2160" w:hanging="360"/>
+      </w:pPr>
+      <w:rPr>
+        <w:rFonts w:ascii="Wingdings" w:hAnsi="Wingdings" w:hint="default"/>
+      </w:rPr>
+    </w:lvl>
+    <w:lvl w:ilvl="3" w:tplc="04090001" w:tentative="1">
+      <w:start w:val="1"/>
+      <w:numFmt w:val="bullet"/>
+      <w:lvlText w:val=""/>
+      <w:lvlJc w:val="left"/>
+      <w:pPr>
+        <w:ind w:left="2880" w:hanging="360"/>
+      </w:pPr>
+      <w:rPr>
+        <w:rFonts w:ascii="Symbol" w:hAnsi="Symbol" w:hint="default"/>
+      </w:rPr>
+    </w:lvl>
+    <w:lvl w:ilvl="4" w:tplc="04090003" w:tentative="1">
+      <w:start w:val="1"/>
+      <w:numFmt w:val="bullet"/>
+      <w:lvlText w:val="o"/>
+      <w:lvlJc w:val="left"/>
+      <w:pPr>
+        <w:ind w:left="3600" w:hanging="360"/>
+      </w:pPr>
+      <w:rPr>
+        <w:rFonts w:ascii="Courier New" w:hAnsi="Courier New" w:cs="Courier New" w:hint="default"/>
+      </w:rPr>
+    </w:lvl>
+    <w:lvl w:ilvl="5" w:tplc="04090005" w:tentative="1">
+      <w:start w:val="1"/>
+      <w:numFmt w:val="bullet"/>
+      <w:lvlText w:val=""/>
+      <w:lvlJc w:val="left"/>
+      <w:pPr>
+        <w:ind w:left="4320" w:hanging="360"/>
+      </w:pPr>
+      <w:rPr>
+        <w:rFonts w:ascii="Wingdings" w:hAnsi="Wingdings" w:hint="default"/>
+      </w:rPr>
+    </w:lvl>
+    <w:lvl w:ilvl="6" w:tplc="04090001" w:tentative="1">
+      <w:start w:val="1"/>
+      <w:numFmt w:val="bullet"/>
+      <w:lvlText w:val=""/>
+      <w:lvlJc w:val="left"/>
+      <w:pPr>
+        <w:ind w:left="5040" w:hanging="360"/>
+      </w:pPr>
+      <w:rPr>
+        <w:rFonts w:ascii="Symbol" w:hAnsi="Symbol" w:hint="default"/>
+      </w:rPr>
+    </w:lvl>
+    <w:lvl w:ilvl="7" w:tplc="04090003" w:tentative="1">
+      <w:start w:val="1"/>
+      <w:numFmt w:val="bullet"/>
+      <w:lvlText w:val="o"/>
+      <w:lvlJc w:val="left"/>
+      <w:pPr>
+        <w:ind w:left="5760" w:hanging="360"/>
+      </w:pPr>
+      <w:rPr>
+        <w:rFonts w:ascii="Courier New" w:hAnsi="Courier New" w:cs="Courier New" w:hint="default"/>
+      </w:rPr>
+    </w:lvl>
+    <w:lvl w:ilvl="8" w:tplc="04090005" w:tentative="1">
+      <w:start w:val="1"/>
+      <w:numFmt w:val="bullet"/>
+      <w:lvlText w:val=""/>
+      <w:lvlJc w:val="left"/>
+      <w:pPr>
+        <w:ind w:left="6480" w:hanging="360"/>
+      </w:pPr>
+      <w:rPr>
+        <w:rFonts w:ascii="Wingdings" w:hAnsi="Wingdings" w:hint="default"/>
+      </w:rPr>
+    </w:lvl>
+  </w:abstractNum>
+  <w:abstractNum w:abstractNumId="4">
     <w:nsid w:val="61BD5FF4"/>
     <w:multiLevelType w:val="hybridMultilevel"/>
     <w:tmpl w:val="3A088EFE"/>
@@ -3185,14 +6027,112 @@
       </w:pPr>
     </w:lvl>
   </w:abstractNum>
+  <w:abstractNum w:abstractNumId="5">
+    <w:nsid w:val="7D102C7D"/>
+    <w:multiLevelType w:val="hybridMultilevel"/>
+    <w:tmpl w:val="B16024FE"/>
+    <w:lvl w:ilvl="0" w:tplc="04090011">
+      <w:start w:val="1"/>
+      <w:numFmt w:val="decimal"/>
+      <w:lvlText w:val="%1)"/>
+      <w:lvlJc w:val="left"/>
+      <w:pPr>
+        <w:ind w:left="720" w:hanging="360"/>
+      </w:pPr>
+      <w:rPr>
+        <w:rFonts w:hint="default"/>
+      </w:rPr>
+    </w:lvl>
+    <w:lvl w:ilvl="1" w:tplc="04090019" w:tentative="1">
+      <w:start w:val="1"/>
+      <w:numFmt w:val="lowerLetter"/>
+      <w:lvlText w:val="%2."/>
+      <w:lvlJc w:val="left"/>
+      <w:pPr>
+        <w:ind w:left="1440" w:hanging="360"/>
+      </w:pPr>
+    </w:lvl>
+    <w:lvl w:ilvl="2" w:tplc="0409001B" w:tentative="1">
+      <w:start w:val="1"/>
+      <w:numFmt w:val="lowerRoman"/>
+      <w:lvlText w:val="%3."/>
+      <w:lvlJc w:val="right"/>
+      <w:pPr>
+        <w:ind w:left="2160" w:hanging="180"/>
+      </w:pPr>
+    </w:lvl>
+    <w:lvl w:ilvl="3" w:tplc="0409000F" w:tentative="1">
+      <w:start w:val="1"/>
+      <w:numFmt w:val="decimal"/>
+      <w:lvlText w:val="%4."/>
+      <w:lvlJc w:val="left"/>
+      <w:pPr>
+        <w:ind w:left="2880" w:hanging="360"/>
+      </w:pPr>
+    </w:lvl>
+    <w:lvl w:ilvl="4" w:tplc="04090019" w:tentative="1">
+      <w:start w:val="1"/>
+      <w:numFmt w:val="lowerLetter"/>
+      <w:lvlText w:val="%5."/>
+      <w:lvlJc w:val="left"/>
+      <w:pPr>
+        <w:ind w:left="3600" w:hanging="360"/>
+      </w:pPr>
+    </w:lvl>
+    <w:lvl w:ilvl="5" w:tplc="0409001B" w:tentative="1">
+      <w:start w:val="1"/>
+      <w:numFmt w:val="lowerRoman"/>
+      <w:lvlText w:val="%6."/>
+      <w:lvlJc w:val="right"/>
+      <w:pPr>
+        <w:ind w:left="4320" w:hanging="180"/>
+      </w:pPr>
+    </w:lvl>
+    <w:lvl w:ilvl="6" w:tplc="0409000F" w:tentative="1">
+      <w:start w:val="1"/>
+      <w:numFmt w:val="decimal"/>
+      <w:lvlText w:val="%7."/>
+      <w:lvlJc w:val="left"/>
+      <w:pPr>
+        <w:ind w:left="5040" w:hanging="360"/>
+      </w:pPr>
+    </w:lvl>
+    <w:lvl w:ilvl="7" w:tplc="04090019" w:tentative="1">
+      <w:start w:val="1"/>
+      <w:numFmt w:val="lowerLetter"/>
+      <w:lvlText w:val="%8."/>
+      <w:lvlJc w:val="left"/>
+      <w:pPr>
+        <w:ind w:left="5760" w:hanging="360"/>
+      </w:pPr>
+    </w:lvl>
+    <w:lvl w:ilvl="8" w:tplc="0409001B" w:tentative="1">
+      <w:start w:val="1"/>
+      <w:numFmt w:val="lowerRoman"/>
+      <w:lvlText w:val="%9."/>
+      <w:lvlJc w:val="right"/>
+      <w:pPr>
+        <w:ind w:left="6480" w:hanging="180"/>
+      </w:pPr>
+    </w:lvl>
+  </w:abstractNum>
   <w:num w:numId="1">
     <w:abstractNumId w:val="0"/>
   </w:num>
   <w:num w:numId="2">
-    <w:abstractNumId w:val="2"/>
+    <w:abstractNumId w:val="4"/>
   </w:num>
   <w:num w:numId="3">
     <w:abstractNumId w:val="1"/>
+  </w:num>
+  <w:num w:numId="4">
+    <w:abstractNumId w:val="3"/>
+  </w:num>
+  <w:num w:numId="5">
+    <w:abstractNumId w:val="2"/>
+  </w:num>
+  <w:num w:numId="6">
+    <w:abstractNumId w:val="5"/>
   </w:num>
 </w:numbering>
 </file>
@@ -3350,7 +6290,7 @@
     <w:lsdException w:name="Bibliography" w:uiPriority="37"/>
     <w:lsdException w:name="TOC Heading" w:uiPriority="39" w:qFormat="1"/>
   </w:latentStyles>
-  <w:style w:type="paragraph" w:default="1" w:styleId="a">
+  <w:style w:type="paragraph" w:default="1" w:styleId="Normal">
     <w:name w:val="Normal"/>
     <w:qFormat/>
     <w:pPr>
@@ -3358,13 +6298,13 @@
       <w:jc w:val="both"/>
     </w:pPr>
   </w:style>
-  <w:style w:type="character" w:default="1" w:styleId="a0">
+  <w:style w:type="character" w:default="1" w:styleId="DefaultParagraphFont">
     <w:name w:val="Default Paragraph Font"/>
     <w:uiPriority w:val="1"/>
     <w:semiHidden/>
     <w:unhideWhenUsed/>
   </w:style>
-  <w:style w:type="table" w:default="1" w:styleId="a1">
+  <w:style w:type="table" w:default="1" w:styleId="TableNormal">
     <w:name w:val="Normal Table"/>
     <w:uiPriority w:val="99"/>
     <w:semiHidden/>
@@ -3379,17 +6319,16 @@
       </w:tblCellMar>
     </w:tblPr>
   </w:style>
-  <w:style w:type="numbering" w:default="1" w:styleId="a2">
+  <w:style w:type="numbering" w:default="1" w:styleId="NoList">
     <w:name w:val="No List"/>
     <w:uiPriority w:val="99"/>
     <w:semiHidden/>
     <w:unhideWhenUsed/>
   </w:style>
-  <w:style w:type="character" w:styleId="a3">
+  <w:style w:type="character" w:styleId="Hyperlink">
     <w:name w:val="Hyperlink"/>
-    <w:basedOn w:val="a0"/>
+    <w:basedOn w:val="DefaultParagraphFont"/>
     <w:uiPriority w:val="99"/>
-    <w:semiHidden/>
     <w:unhideWhenUsed/>
     <w:rsid w:val="00D1505D"/>
     <w:rPr>
@@ -3399,12 +6338,12 @@
   </w:style>
   <w:style w:type="character" w:customStyle="1" w:styleId="tablecomment">
     <w:name w:val="table_comment"/>
-    <w:basedOn w:val="a0"/>
+    <w:basedOn w:val="DefaultParagraphFont"/>
     <w:rsid w:val="00D1505D"/>
   </w:style>
-  <w:style w:type="paragraph" w:styleId="a4">
+  <w:style w:type="paragraph" w:styleId="ListParagraph">
     <w:name w:val="List Paragraph"/>
-    <w:basedOn w:val="a"/>
+    <w:basedOn w:val="Normal"/>
     <w:uiPriority w:val="34"/>
     <w:qFormat/>
     <w:rsid w:val="00233EA2"/>
@@ -3412,9 +6351,9 @@
       <w:ind w:firstLineChars="200" w:firstLine="420"/>
     </w:pPr>
   </w:style>
-  <w:style w:type="table" w:styleId="a5">
+  <w:style w:type="table" w:styleId="TableGrid">
     <w:name w:val="Table Grid"/>
-    <w:basedOn w:val="a1"/>
+    <w:basedOn w:val="TableNormal"/>
     <w:uiPriority w:val="59"/>
     <w:rsid w:val="00D30B88"/>
     <w:tblPr>
@@ -3434,6 +6373,33 @@
         <w:right w:w="108" w:type="dxa"/>
       </w:tblCellMar>
     </w:tblPr>
+  </w:style>
+  <w:style w:type="paragraph" w:styleId="BalloonText">
+    <w:name w:val="Balloon Text"/>
+    <w:basedOn w:val="Normal"/>
+    <w:link w:val="BalloonTextChar"/>
+    <w:uiPriority w:val="99"/>
+    <w:semiHidden/>
+    <w:unhideWhenUsed/>
+    <w:rsid w:val="00726B45"/>
+    <w:rPr>
+      <w:rFonts w:ascii="Tahoma" w:hAnsi="Tahoma" w:cs="Tahoma"/>
+      <w:sz w:val="16"/>
+      <w:szCs w:val="16"/>
+    </w:rPr>
+  </w:style>
+  <w:style w:type="character" w:customStyle="1" w:styleId="BalloonTextChar">
+    <w:name w:val="Balloon Text Char"/>
+    <w:basedOn w:val="DefaultParagraphFont"/>
+    <w:link w:val="BalloonText"/>
+    <w:uiPriority w:val="99"/>
+    <w:semiHidden/>
+    <w:rsid w:val="00726B45"/>
+    <w:rPr>
+      <w:rFonts w:ascii="Tahoma" w:hAnsi="Tahoma" w:cs="Tahoma"/>
+      <w:sz w:val="16"/>
+      <w:szCs w:val="16"/>
+    </w:rPr>
   </w:style>
 </w:styles>
 </file>
@@ -3591,7 +6557,7 @@
     <w:lsdException w:name="Bibliography" w:uiPriority="37"/>
     <w:lsdException w:name="TOC Heading" w:uiPriority="39" w:qFormat="1"/>
   </w:latentStyles>
-  <w:style w:type="paragraph" w:default="1" w:styleId="a">
+  <w:style w:type="paragraph" w:default="1" w:styleId="Normal">
     <w:name w:val="Normal"/>
     <w:qFormat/>
     <w:pPr>
@@ -3599,13 +6565,13 @@
       <w:jc w:val="both"/>
     </w:pPr>
   </w:style>
-  <w:style w:type="character" w:default="1" w:styleId="a0">
+  <w:style w:type="character" w:default="1" w:styleId="DefaultParagraphFont">
     <w:name w:val="Default Paragraph Font"/>
     <w:uiPriority w:val="1"/>
     <w:semiHidden/>
     <w:unhideWhenUsed/>
   </w:style>
-  <w:style w:type="table" w:default="1" w:styleId="a1">
+  <w:style w:type="table" w:default="1" w:styleId="TableNormal">
     <w:name w:val="Normal Table"/>
     <w:uiPriority w:val="99"/>
     <w:semiHidden/>
@@ -3620,17 +6586,16 @@
       </w:tblCellMar>
     </w:tblPr>
   </w:style>
-  <w:style w:type="numbering" w:default="1" w:styleId="a2">
+  <w:style w:type="numbering" w:default="1" w:styleId="NoList">
     <w:name w:val="No List"/>
     <w:uiPriority w:val="99"/>
     <w:semiHidden/>
     <w:unhideWhenUsed/>
   </w:style>
-  <w:style w:type="character" w:styleId="a3">
+  <w:style w:type="character" w:styleId="Hyperlink">
     <w:name w:val="Hyperlink"/>
-    <w:basedOn w:val="a0"/>
+    <w:basedOn w:val="DefaultParagraphFont"/>
     <w:uiPriority w:val="99"/>
-    <w:semiHidden/>
     <w:unhideWhenUsed/>
     <w:rsid w:val="00D1505D"/>
     <w:rPr>
@@ -3640,12 +6605,12 @@
   </w:style>
   <w:style w:type="character" w:customStyle="1" w:styleId="tablecomment">
     <w:name w:val="table_comment"/>
-    <w:basedOn w:val="a0"/>
+    <w:basedOn w:val="DefaultParagraphFont"/>
     <w:rsid w:val="00D1505D"/>
   </w:style>
-  <w:style w:type="paragraph" w:styleId="a4">
+  <w:style w:type="paragraph" w:styleId="ListParagraph">
     <w:name w:val="List Paragraph"/>
-    <w:basedOn w:val="a"/>
+    <w:basedOn w:val="Normal"/>
     <w:uiPriority w:val="34"/>
     <w:qFormat/>
     <w:rsid w:val="00233EA2"/>
@@ -3653,9 +6618,9 @@
       <w:ind w:firstLineChars="200" w:firstLine="420"/>
     </w:pPr>
   </w:style>
-  <w:style w:type="table" w:styleId="a5">
+  <w:style w:type="table" w:styleId="TableGrid">
     <w:name w:val="Table Grid"/>
-    <w:basedOn w:val="a1"/>
+    <w:basedOn w:val="TableNormal"/>
     <w:uiPriority w:val="59"/>
     <w:rsid w:val="00D30B88"/>
     <w:tblPr>
@@ -3675,6 +6640,33 @@
         <w:right w:w="108" w:type="dxa"/>
       </w:tblCellMar>
     </w:tblPr>
+  </w:style>
+  <w:style w:type="paragraph" w:styleId="BalloonText">
+    <w:name w:val="Balloon Text"/>
+    <w:basedOn w:val="Normal"/>
+    <w:link w:val="BalloonTextChar"/>
+    <w:uiPriority w:val="99"/>
+    <w:semiHidden/>
+    <w:unhideWhenUsed/>
+    <w:rsid w:val="00726B45"/>
+    <w:rPr>
+      <w:rFonts w:ascii="Tahoma" w:hAnsi="Tahoma" w:cs="Tahoma"/>
+      <w:sz w:val="16"/>
+      <w:szCs w:val="16"/>
+    </w:rPr>
+  </w:style>
+  <w:style w:type="character" w:customStyle="1" w:styleId="BalloonTextChar">
+    <w:name w:val="Balloon Text Char"/>
+    <w:basedOn w:val="DefaultParagraphFont"/>
+    <w:link w:val="BalloonText"/>
+    <w:uiPriority w:val="99"/>
+    <w:semiHidden/>
+    <w:rsid w:val="00726B45"/>
+    <w:rPr>
+      <w:rFonts w:ascii="Tahoma" w:hAnsi="Tahoma" w:cs="Tahoma"/>
+      <w:sz w:val="16"/>
+      <w:szCs w:val="16"/>
+    </w:rPr>
   </w:style>
 </w:styles>
 </file>

</xml_diff>